<commit_message>
v0.4 bugfix + update handleiding
</commit_message>
<xml_diff>
--- a/doc/handleiding.docx
+++ b/doc/handleiding.docx
@@ -4,14 +4,101 @@
   <w:body>
     <w:p>
       <w:pPr>
+        <w:pStyle w:val="Titel"/>
+        <w:jc w:val="center"/>
+      </w:pPr>
+      <w:r>
+        <w:t>QGIS-</w:t>
+      </w:r>
+      <w:proofErr w:type="spellStart"/>
+      <w:r>
+        <w:t>plugin</w:t>
+      </w:r>
+      <w:proofErr w:type="spellEnd"/>
+      <w:r>
+        <w:t xml:space="preserve"> </w:t>
+      </w:r>
+      <w:proofErr w:type="spellStart"/>
+      <w:r>
+        <w:t>Geodyn</w:t>
+      </w:r>
+      <w:proofErr w:type="spellEnd"/>
+      <w:r>
+        <w:t xml:space="preserve"> Gemeente</w:t>
+      </w:r>
+    </w:p>
+    <w:p>
+      <w:pPr>
         <w:pStyle w:val="Kop1"/>
       </w:pPr>
       <w:r>
-        <w:t xml:space="preserve">Handleiding gebruik </w:t>
-      </w:r>
-      <w:proofErr w:type="spellStart"/>
-      <w:r>
-        <w:t>plugin</w:t>
+        <w:t>Gebruikershandleiding</w:t>
+      </w:r>
+    </w:p>
+    <w:p>
+      <w:pPr>
+        <w:pStyle w:val="Geenafstand"/>
+        <w:jc w:val="right"/>
+      </w:pPr>
+      <w:r>
+        <w:t xml:space="preserve">Auteur:  B. </w:t>
+      </w:r>
+      <w:proofErr w:type="spellStart"/>
+      <w:r>
+        <w:t>Kropf</w:t>
+      </w:r>
+      <w:proofErr w:type="spellEnd"/>
+    </w:p>
+    <w:p>
+      <w:pPr>
+        <w:pStyle w:val="Geenafstand"/>
+        <w:jc w:val="right"/>
+      </w:pPr>
+      <w:r>
+        <w:t>Datum:  17-04-2018</w:t>
+      </w:r>
+    </w:p>
+    <w:p/>
+    <w:p>
+      <w:pPr>
+        <w:pStyle w:val="Ondertitel"/>
+      </w:pPr>
+      <w:r>
+        <w:t>Stap 1.) Start QGIS</w:t>
+      </w:r>
+      <w:r>
+        <w:t xml:space="preserve"> (v2.x)</w:t>
+      </w:r>
+      <w:r>
+        <w:t xml:space="preserve"> en open </w:t>
+      </w:r>
+      <w:proofErr w:type="spellStart"/>
+      <w:r>
+        <w:t>Plugins</w:t>
+      </w:r>
+      <w:proofErr w:type="spellEnd"/>
+      <w:r>
+        <w:t xml:space="preserve"> via het hoofdmenu</w:t>
+      </w:r>
+    </w:p>
+    <w:p>
+      <w:pPr>
+        <w:pStyle w:val="Ondertitel"/>
+      </w:pPr>
+      <w:r>
+        <w:t xml:space="preserve">Stap 2.) Ga naar </w:t>
+      </w:r>
+      <w:proofErr w:type="spellStart"/>
+      <w:r>
+        <w:t>settings</w:t>
+      </w:r>
+      <w:proofErr w:type="spellEnd"/>
+      <w:r>
+        <w:t xml:space="preserve"> en kruis aan “Show </w:t>
+      </w:r>
+      <w:proofErr w:type="spellStart"/>
+      <w:r>
+        <w:t>also</w:t>
       </w:r>
       <w:proofErr w:type="spellEnd"/>
       <w:r>
@@ -19,55 +106,7 @@
       </w:r>
       <w:proofErr w:type="spellStart"/>
       <w:r>
-        <w:t>Geodyn</w:t>
-      </w:r>
-      <w:proofErr w:type="spellEnd"/>
-      <w:r>
-        <w:t xml:space="preserve"> Gemeente</w:t>
-      </w:r>
-    </w:p>
-    <w:p/>
-    <w:p/>
-    <w:p>
-      <w:pPr>
-        <w:pStyle w:val="Kop2"/>
-      </w:pPr>
-      <w:r>
-        <w:t>Stap 1.) Start QGIS</w:t>
-      </w:r>
-      <w:r>
-        <w:t xml:space="preserve"> (v2.x)</w:t>
-      </w:r>
-      <w:r>
-        <w:t xml:space="preserve"> en open </w:t>
-      </w:r>
-      <w:proofErr w:type="spellStart"/>
-      <w:r>
-        <w:t>Plugins</w:t>
-      </w:r>
-      <w:proofErr w:type="spellEnd"/>
-      <w:r>
-        <w:t xml:space="preserve"> via het hoofdmenu</w:t>
-      </w:r>
-    </w:p>
-    <w:p>
-      <w:pPr>
-        <w:pStyle w:val="Kop2"/>
-      </w:pPr>
-      <w:r>
-        <w:t xml:space="preserve">Stap 2.) Ga naar </w:t>
-      </w:r>
-      <w:proofErr w:type="spellStart"/>
-      <w:r>
-        <w:t>settings</w:t>
-      </w:r>
-      <w:proofErr w:type="spellEnd"/>
-      <w:r>
-        <w:t xml:space="preserve"> en kruis aan “Show </w:t>
-      </w:r>
-      <w:proofErr w:type="spellStart"/>
-      <w:r>
-        <w:t>also</w:t>
+        <w:t>experimental</w:t>
       </w:r>
       <w:proofErr w:type="spellEnd"/>
       <w:r>
@@ -75,14 +114,6 @@
       </w:r>
       <w:proofErr w:type="spellStart"/>
       <w:r>
-        <w:t>experimental</w:t>
-      </w:r>
-      <w:proofErr w:type="spellEnd"/>
-      <w:r>
-        <w:t xml:space="preserve"> </w:t>
-      </w:r>
-      <w:proofErr w:type="spellStart"/>
-      <w:r>
         <w:t>plugins</w:t>
       </w:r>
       <w:proofErr w:type="spellEnd"/>
@@ -90,7 +121,6 @@
         <w:t>”</w:t>
       </w:r>
     </w:p>
-    <w:p/>
     <w:p>
       <w:r>
         <w:rPr>
@@ -148,9 +178,16 @@
       </w:r>
     </w:p>
     <w:p>
+      <w:pPr>
+        <w:pStyle w:val="Ondertitel"/>
+      </w:pPr>
       <w:r>
         <w:rPr>
           <w:rStyle w:val="Kop2Char"/>
+          <w:b w:val="0"/>
+          <w:bCs w:val="0"/>
+          <w:sz w:val="24"/>
+          <w:szCs w:val="24"/>
         </w:rPr>
         <w:t>Stap 3.) Ga naar de zoekbalk en typ: “</w:t>
       </w:r>
@@ -158,6 +195,10 @@
       <w:r>
         <w:rPr>
           <w:rStyle w:val="Kop2Char"/>
+          <w:b w:val="0"/>
+          <w:bCs w:val="0"/>
+          <w:sz w:val="24"/>
+          <w:szCs w:val="24"/>
         </w:rPr>
         <w:t>Geodyn</w:t>
       </w:r>
@@ -165,6 +206,10 @@
       <w:r>
         <w:rPr>
           <w:rStyle w:val="Kop2Char"/>
+          <w:b w:val="0"/>
+          <w:bCs w:val="0"/>
+          <w:sz w:val="24"/>
+          <w:szCs w:val="24"/>
         </w:rPr>
         <w:t>”.</w:t>
       </w:r>
@@ -180,7 +225,7 @@
         </w:rPr>
         <w:drawing>
           <wp:inline distT="0" distB="0" distL="0" distR="0">
-            <wp:extent cx="5753100" cy="4019550"/>
+            <wp:extent cx="5248275" cy="3666841"/>
             <wp:effectExtent l="0" t="0" r="0" b="0"/>
             <wp:docPr id="2" name="Afbeelding 2"/>
             <wp:cNvGraphicFramePr>
@@ -211,7 +256,7 @@
                   <pic:spPr bwMode="auto">
                     <a:xfrm>
                       <a:off x="0" y="0"/>
-                      <a:ext cx="5753100" cy="4019550"/>
+                      <a:ext cx="5248275" cy="3666841"/>
                     </a:xfrm>
                     <a:prstGeom prst="rect">
                       <a:avLst/>
@@ -230,11 +275,8 @@
     </w:p>
     <w:p>
       <w:pPr>
-        <w:pStyle w:val="Kop2"/>
-      </w:pPr>
-      <w:r>
-        <w:br w:type="page"/>
-      </w:r>
+        <w:pStyle w:val="Ondertitel"/>
+      </w:pPr>
       <w:r>
         <w:lastRenderedPageBreak/>
         <w:t xml:space="preserve">Stap 4.) Installeer de </w:t>
@@ -309,10 +351,7 @@
         <w:t xml:space="preserve"> te downloaden om mee te  testen.</w:t>
       </w:r>
     </w:p>
-    <w:p>
-      <w:bookmarkStart w:id="0" w:name="_GoBack"/>
-      <w:bookmarkEnd w:id="0"/>
-    </w:p>
+    <w:p/>
     <w:p>
       <w:r>
         <w:rPr>
@@ -376,7 +415,7 @@
     </w:p>
     <w:p>
       <w:pPr>
-        <w:pStyle w:val="Kop2"/>
+        <w:pStyle w:val="Ondertitel"/>
       </w:pPr>
       <w:r>
         <w:lastRenderedPageBreak/>
@@ -512,7 +551,7 @@
     </w:p>
     <w:p>
       <w:pPr>
-        <w:pStyle w:val="Kop2"/>
+        <w:pStyle w:val="Ondertitel"/>
       </w:pPr>
       <w:r>
         <w:lastRenderedPageBreak/>
@@ -530,7 +569,11 @@
         <w:t>ontje te klikken (op moment van schrijven een stekker).</w:t>
       </w:r>
     </w:p>
-    <w:p/>
+    <w:p>
+      <w:pPr>
+        <w:pStyle w:val="Ondertitel"/>
+      </w:pPr>
+    </w:p>
     <w:p>
       <w:pPr>
         <w:pStyle w:val="Geenafstand"/>
@@ -736,7 +779,7 @@
     </w:p>
     <w:p>
       <w:pPr>
-        <w:pStyle w:val="Kop2"/>
+        <w:pStyle w:val="Ondertitel"/>
       </w:pPr>
       <w:r>
         <w:br w:type="page"/>
@@ -846,7 +889,982 @@
         </w:drawing>
       </w:r>
     </w:p>
+    <w:p>
+      <w:r>
+        <w:br w:type="page"/>
+      </w:r>
+    </w:p>
+    <w:p>
+      <w:pPr>
+        <w:pStyle w:val="Kop1"/>
+      </w:pPr>
+      <w:r>
+        <w:lastRenderedPageBreak/>
+        <w:t>Beheerdershandleiding</w:t>
+      </w:r>
+    </w:p>
     <w:p/>
+    <w:p>
+      <w:pPr>
+        <w:pStyle w:val="Ondertitel"/>
+      </w:pPr>
+      <w:r>
+        <w:t xml:space="preserve">Installatiemap </w:t>
+      </w:r>
+      <w:proofErr w:type="spellStart"/>
+      <w:r>
+        <w:t>plugin</w:t>
+      </w:r>
+      <w:proofErr w:type="spellEnd"/>
+    </w:p>
+    <w:p>
+      <w:r>
+        <w:t xml:space="preserve">In het informatiescherm van de </w:t>
+      </w:r>
+      <w:proofErr w:type="spellStart"/>
+      <w:r>
+        <w:t>plugin</w:t>
+      </w:r>
+      <w:proofErr w:type="spellEnd"/>
+      <w:r>
+        <w:t xml:space="preserve"> in QGIS is het pad te achterhalen waar de </w:t>
+      </w:r>
+      <w:proofErr w:type="spellStart"/>
+      <w:r>
+        <w:t>plugin</w:t>
+      </w:r>
+      <w:proofErr w:type="spellEnd"/>
+      <w:r>
+        <w:t xml:space="preserve"> </w:t>
+      </w:r>
+      <w:r>
+        <w:t>geïnstalleerd</w:t>
+      </w:r>
+      <w:r>
+        <w:t xml:space="preserve"> is.</w:t>
+      </w:r>
+    </w:p>
+    <w:p>
+      <w:pPr>
+        <w:jc w:val="center"/>
+      </w:pPr>
+      <w:r>
+        <w:rPr>
+          <w:noProof/>
+          <w:lang w:eastAsia="nl-NL"/>
+        </w:rPr>
+        <w:drawing>
+          <wp:inline distT="0" distB="0" distL="0" distR="0" wp14:anchorId="717AB9B2" wp14:editId="0C32C506">
+            <wp:extent cx="4361615" cy="2352675"/>
+            <wp:effectExtent l="0" t="0" r="1270" b="0"/>
+            <wp:docPr id="9" name="Afbeelding 9"/>
+            <wp:cNvGraphicFramePr>
+              <a:graphicFrameLocks xmlns:a="http://schemas.openxmlformats.org/drawingml/2006/main" noChangeAspect="1"/>
+            </wp:cNvGraphicFramePr>
+            <a:graphic xmlns:a="http://schemas.openxmlformats.org/drawingml/2006/main">
+              <a:graphicData uri="http://schemas.openxmlformats.org/drawingml/2006/picture">
+                <pic:pic xmlns:pic="http://schemas.openxmlformats.org/drawingml/2006/picture">
+                  <pic:nvPicPr>
+                    <pic:cNvPr id="0" name=""/>
+                    <pic:cNvPicPr/>
+                  </pic:nvPicPr>
+                  <pic:blipFill>
+                    <a:blip r:embed="rId11"/>
+                    <a:stretch>
+                      <a:fillRect/>
+                    </a:stretch>
+                  </pic:blipFill>
+                  <pic:spPr>
+                    <a:xfrm>
+                      <a:off x="0" y="0"/>
+                      <a:ext cx="4370546" cy="2357492"/>
+                    </a:xfrm>
+                    <a:prstGeom prst="rect">
+                      <a:avLst/>
+                    </a:prstGeom>
+                  </pic:spPr>
+                </pic:pic>
+              </a:graphicData>
+            </a:graphic>
+          </wp:inline>
+        </w:drawing>
+      </w:r>
+    </w:p>
+    <w:p>
+      <w:r>
+        <w:t xml:space="preserve">In deze map staan alle bestanden </w:t>
+      </w:r>
+      <w:r>
+        <w:t>van</w:t>
+      </w:r>
+      <w:r>
+        <w:t xml:space="preserve"> de </w:t>
+      </w:r>
+      <w:proofErr w:type="spellStart"/>
+      <w:r>
+        <w:t>plugin</w:t>
+      </w:r>
+      <w:proofErr w:type="spellEnd"/>
+      <w:r>
+        <w:t>:</w:t>
+      </w:r>
+    </w:p>
+    <w:p>
+      <w:proofErr w:type="spellStart"/>
+      <w:r>
+        <w:t>py</w:t>
+      </w:r>
+      <w:proofErr w:type="spellEnd"/>
+      <w:r>
+        <w:t>-scripts, icon</w:t>
+      </w:r>
+      <w:r>
+        <w:t>.png</w:t>
+      </w:r>
+      <w:r>
+        <w:t>, readme</w:t>
+      </w:r>
+      <w:r>
+        <w:t>.md</w:t>
+      </w:r>
+      <w:r>
+        <w:t>, metadata</w:t>
+      </w:r>
+      <w:r>
+        <w:t>.txt, wat installatiebestanden</w:t>
+      </w:r>
+      <w:r>
+        <w:t xml:space="preserve"> </w:t>
+      </w:r>
+      <w:r>
+        <w:t xml:space="preserve">en een </w:t>
+      </w:r>
+      <w:proofErr w:type="spellStart"/>
+      <w:r>
+        <w:t>excel</w:t>
+      </w:r>
+      <w:proofErr w:type="spellEnd"/>
+      <w:r>
+        <w:t xml:space="preserve">-bestandje </w:t>
+      </w:r>
+      <w:r>
+        <w:rPr>
+          <w:b/>
+        </w:rPr>
+        <w:t>inp_fields.xls</w:t>
+      </w:r>
+      <w:r>
+        <w:t>.</w:t>
+      </w:r>
+    </w:p>
+    <w:p>
+      <w:pPr>
+        <w:jc w:val="center"/>
+      </w:pPr>
+      <w:r>
+        <w:rPr>
+          <w:noProof/>
+          <w:lang w:eastAsia="nl-NL"/>
+        </w:rPr>
+        <w:drawing>
+          <wp:inline distT="0" distB="0" distL="0" distR="0" wp14:anchorId="2EEA5DCA" wp14:editId="5CC9A7B4">
+            <wp:extent cx="4657725" cy="3459870"/>
+            <wp:effectExtent l="0" t="0" r="0" b="7620"/>
+            <wp:docPr id="8" name="Afbeelding 8"/>
+            <wp:cNvGraphicFramePr>
+              <a:graphicFrameLocks xmlns:a="http://schemas.openxmlformats.org/drawingml/2006/main" noChangeAspect="1"/>
+            </wp:cNvGraphicFramePr>
+            <a:graphic xmlns:a="http://schemas.openxmlformats.org/drawingml/2006/main">
+              <a:graphicData uri="http://schemas.openxmlformats.org/drawingml/2006/picture">
+                <pic:pic xmlns:pic="http://schemas.openxmlformats.org/drawingml/2006/picture">
+                  <pic:nvPicPr>
+                    <pic:cNvPr id="0" name=""/>
+                    <pic:cNvPicPr/>
+                  </pic:nvPicPr>
+                  <pic:blipFill>
+                    <a:blip r:embed="rId12"/>
+                    <a:stretch>
+                      <a:fillRect/>
+                    </a:stretch>
+                  </pic:blipFill>
+                  <pic:spPr>
+                    <a:xfrm>
+                      <a:off x="0" y="0"/>
+                      <a:ext cx="4660420" cy="3461872"/>
+                    </a:xfrm>
+                    <a:prstGeom prst="rect">
+                      <a:avLst/>
+                    </a:prstGeom>
+                  </pic:spPr>
+                </pic:pic>
+              </a:graphicData>
+            </a:graphic>
+          </wp:inline>
+        </w:drawing>
+      </w:r>
+    </w:p>
+    <w:p>
+      <w:pPr>
+        <w:rPr>
+          <w:b/>
+        </w:rPr>
+      </w:pPr>
+      <w:r>
+        <w:rPr>
+          <w:b/>
+        </w:rPr>
+        <w:br w:type="page"/>
+      </w:r>
+    </w:p>
+    <w:p>
+      <w:pPr>
+        <w:pStyle w:val="Ondertitel"/>
+      </w:pPr>
+      <w:r>
+        <w:lastRenderedPageBreak/>
+        <w:t>Toelichting input velden</w:t>
+      </w:r>
+    </w:p>
+    <w:p>
+      <w:pPr>
+        <w:pStyle w:val="Geenafstand"/>
+        <w:rPr>
+          <w:b/>
+        </w:rPr>
+      </w:pPr>
+    </w:p>
+    <w:p>
+      <w:pPr>
+        <w:pStyle w:val="Geenafstand"/>
+      </w:pPr>
+      <w:r>
+        <w:rPr>
+          <w:b/>
+        </w:rPr>
+        <w:t>inp_fields.xls</w:t>
+      </w:r>
+      <w:r>
+        <w:t xml:space="preserve"> is het inputbestand met daarin alle velden die berekend worden in de </w:t>
+      </w:r>
+      <w:proofErr w:type="spellStart"/>
+      <w:r>
+        <w:t>plugin</w:t>
+      </w:r>
+      <w:proofErr w:type="spellEnd"/>
+      <w:r>
+        <w:t xml:space="preserve">. </w:t>
+      </w:r>
+    </w:p>
+    <w:p>
+      <w:pPr>
+        <w:pStyle w:val="Geenafstand"/>
+      </w:pPr>
+      <w:r>
+        <w:t>Berekeningen, veldvolgorde kunnen in dit overzicht worden aangepast (tot op zekere hoogte).</w:t>
+      </w:r>
+    </w:p>
+    <w:p>
+      <w:pPr>
+        <w:pStyle w:val="Geenafstand"/>
+      </w:pPr>
+    </w:p>
+    <w:p>
+      <w:pPr>
+        <w:pStyle w:val="Geenafstand"/>
+      </w:pPr>
+      <w:r>
+        <w:rPr>
+          <w:noProof/>
+          <w:lang w:eastAsia="nl-NL"/>
+        </w:rPr>
+        <w:drawing>
+          <wp:inline distT="0" distB="0" distL="0" distR="0" wp14:anchorId="4EFBE61B" wp14:editId="4BC91EDB">
+            <wp:extent cx="5760720" cy="2677026"/>
+            <wp:effectExtent l="0" t="0" r="0" b="9525"/>
+            <wp:docPr id="10" name="Afbeelding 10"/>
+            <wp:cNvGraphicFramePr>
+              <a:graphicFrameLocks xmlns:a="http://schemas.openxmlformats.org/drawingml/2006/main" noChangeAspect="1"/>
+            </wp:cNvGraphicFramePr>
+            <a:graphic xmlns:a="http://schemas.openxmlformats.org/drawingml/2006/main">
+              <a:graphicData uri="http://schemas.openxmlformats.org/drawingml/2006/picture">
+                <pic:pic xmlns:pic="http://schemas.openxmlformats.org/drawingml/2006/picture">
+                  <pic:nvPicPr>
+                    <pic:cNvPr id="0" name=""/>
+                    <pic:cNvPicPr/>
+                  </pic:nvPicPr>
+                  <pic:blipFill>
+                    <a:blip r:embed="rId13"/>
+                    <a:stretch>
+                      <a:fillRect/>
+                    </a:stretch>
+                  </pic:blipFill>
+                  <pic:spPr>
+                    <a:xfrm>
+                      <a:off x="0" y="0"/>
+                      <a:ext cx="5760720" cy="2677026"/>
+                    </a:xfrm>
+                    <a:prstGeom prst="rect">
+                      <a:avLst/>
+                    </a:prstGeom>
+                  </pic:spPr>
+                </pic:pic>
+              </a:graphicData>
+            </a:graphic>
+          </wp:inline>
+        </w:drawing>
+      </w:r>
+    </w:p>
+    <w:p>
+      <w:pPr>
+        <w:pStyle w:val="Geenafstand"/>
+      </w:pPr>
+    </w:p>
+    <w:p>
+      <w:r>
+        <w:t>Hieronder volgt een korte toelichting van de betekenis van de velden:</w:t>
+      </w:r>
+    </w:p>
+    <w:p>
+      <w:r>
+        <w:rPr>
+          <w:b/>
+        </w:rPr>
+        <w:t>Order</w:t>
+      </w:r>
+      <w:r>
+        <w:t xml:space="preserve">: de volgorde van de velden waarin de velden in het eindresultaat </w:t>
+      </w:r>
+      <w:r>
+        <w:t>terecht komen.</w:t>
+      </w:r>
+    </w:p>
+    <w:p>
+      <w:proofErr w:type="spellStart"/>
+      <w:r>
+        <w:rPr>
+          <w:b/>
+        </w:rPr>
+        <w:t>Fieldname</w:t>
+      </w:r>
+      <w:proofErr w:type="spellEnd"/>
+      <w:r>
+        <w:t>: de veldnaam</w:t>
+      </w:r>
+      <w:r>
+        <w:t xml:space="preserve">. Het is niet veilig om de veldnamen te wijzigen omdat een aantal ook </w:t>
+      </w:r>
+      <w:proofErr w:type="spellStart"/>
+      <w:r>
+        <w:t>hardcoded</w:t>
+      </w:r>
+      <w:proofErr w:type="spellEnd"/>
+      <w:r>
+        <w:t xml:space="preserve"> in het script worden gebruikt!</w:t>
+      </w:r>
+    </w:p>
+    <w:p>
+      <w:proofErr w:type="spellStart"/>
+      <w:r>
+        <w:rPr>
+          <w:b/>
+        </w:rPr>
+        <w:t>Stap_toevoegen</w:t>
+      </w:r>
+      <w:proofErr w:type="spellEnd"/>
+      <w:r>
+        <w:t>: de stap waarin de velden worden toegevoegd in het script.</w:t>
+      </w:r>
+    </w:p>
+    <w:p>
+      <w:r>
+        <w:rPr>
+          <w:noProof/>
+          <w:lang w:eastAsia="nl-NL"/>
+        </w:rPr>
+        <w:drawing>
+          <wp:inline distT="0" distB="0" distL="0" distR="0" wp14:anchorId="5F50616A" wp14:editId="4830DA37">
+            <wp:extent cx="1857375" cy="800100"/>
+            <wp:effectExtent l="0" t="0" r="9525" b="0"/>
+            <wp:docPr id="11" name="Afbeelding 11"/>
+            <wp:cNvGraphicFramePr>
+              <a:graphicFrameLocks xmlns:a="http://schemas.openxmlformats.org/drawingml/2006/main" noChangeAspect="1"/>
+            </wp:cNvGraphicFramePr>
+            <a:graphic xmlns:a="http://schemas.openxmlformats.org/drawingml/2006/main">
+              <a:graphicData uri="http://schemas.openxmlformats.org/drawingml/2006/picture">
+                <pic:pic xmlns:pic="http://schemas.openxmlformats.org/drawingml/2006/picture">
+                  <pic:nvPicPr>
+                    <pic:cNvPr id="0" name=""/>
+                    <pic:cNvPicPr/>
+                  </pic:nvPicPr>
+                  <pic:blipFill>
+                    <a:blip r:embed="rId14"/>
+                    <a:stretch>
+                      <a:fillRect/>
+                    </a:stretch>
+                  </pic:blipFill>
+                  <pic:spPr>
+                    <a:xfrm>
+                      <a:off x="0" y="0"/>
+                      <a:ext cx="1857375" cy="800100"/>
+                    </a:xfrm>
+                    <a:prstGeom prst="rect">
+                      <a:avLst/>
+                    </a:prstGeom>
+                  </pic:spPr>
+                </pic:pic>
+              </a:graphicData>
+            </a:graphic>
+          </wp:inline>
+        </w:drawing>
+      </w:r>
+    </w:p>
+    <w:p>
+      <w:r>
+        <w:t>De velden worden dus in 4 stappen toegevoegd aan het eindresultaat door het script. Binnen de stappen wordt de volgorde bepaald door veld ‘order’. De labels (</w:t>
+      </w:r>
+      <w:proofErr w:type="spellStart"/>
+      <w:r>
+        <w:t>bijv</w:t>
+      </w:r>
+      <w:proofErr w:type="spellEnd"/>
+      <w:r>
+        <w:t xml:space="preserve">: ‘ st1a’) kunnen niet zomaar gewijzigd worden omdat ze worden gebruikt in de scripts. Binnen een stap is het redelijk veilig om de veldvolgorde te wijzigen. Het verschuiven van velden naar andere stappen </w:t>
+      </w:r>
+      <w:r>
+        <w:t>is niet aan te bevelen en geeft risico op fouten.</w:t>
+      </w:r>
+    </w:p>
+    <w:p>
+      <w:pPr>
+        <w:rPr>
+          <w:b/>
+        </w:rPr>
+      </w:pPr>
+      <w:r>
+        <w:rPr>
+          <w:b/>
+        </w:rPr>
+        <w:br w:type="page"/>
+      </w:r>
+    </w:p>
+    <w:p>
+      <w:pPr>
+        <w:rPr>
+          <w:b/>
+        </w:rPr>
+      </w:pPr>
+      <w:proofErr w:type="spellStart"/>
+      <w:r>
+        <w:rPr>
+          <w:b/>
+        </w:rPr>
+        <w:lastRenderedPageBreak/>
+        <w:t>Stap_bereken</w:t>
+      </w:r>
+      <w:proofErr w:type="spellEnd"/>
+      <w:r>
+        <w:rPr>
+          <w:b/>
+        </w:rPr>
+        <w:t xml:space="preserve">:  </w:t>
+      </w:r>
+      <w:r>
+        <w:t>dit zijn de stappen waarin de analyse wordt uitgevoerd.</w:t>
+      </w:r>
+    </w:p>
+    <w:p>
+      <w:pPr>
+        <w:rPr>
+          <w:b/>
+        </w:rPr>
+      </w:pPr>
+      <w:r>
+        <w:rPr>
+          <w:noProof/>
+          <w:lang w:eastAsia="nl-NL"/>
+        </w:rPr>
+        <w:drawing>
+          <wp:inline distT="0" distB="0" distL="0" distR="0" wp14:anchorId="6CF59EC6" wp14:editId="25D90266">
+            <wp:extent cx="1962150" cy="1543050"/>
+            <wp:effectExtent l="0" t="0" r="0" b="0"/>
+            <wp:docPr id="12" name="Afbeelding 12"/>
+            <wp:cNvGraphicFramePr>
+              <a:graphicFrameLocks xmlns:a="http://schemas.openxmlformats.org/drawingml/2006/main" noChangeAspect="1"/>
+            </wp:cNvGraphicFramePr>
+            <a:graphic xmlns:a="http://schemas.openxmlformats.org/drawingml/2006/main">
+              <a:graphicData uri="http://schemas.openxmlformats.org/drawingml/2006/picture">
+                <pic:pic xmlns:pic="http://schemas.openxmlformats.org/drawingml/2006/picture">
+                  <pic:nvPicPr>
+                    <pic:cNvPr id="0" name=""/>
+                    <pic:cNvPicPr/>
+                  </pic:nvPicPr>
+                  <pic:blipFill>
+                    <a:blip r:embed="rId15"/>
+                    <a:stretch>
+                      <a:fillRect/>
+                    </a:stretch>
+                  </pic:blipFill>
+                  <pic:spPr>
+                    <a:xfrm>
+                      <a:off x="0" y="0"/>
+                      <a:ext cx="1962150" cy="1543050"/>
+                    </a:xfrm>
+                    <a:prstGeom prst="rect">
+                      <a:avLst/>
+                    </a:prstGeom>
+                  </pic:spPr>
+                </pic:pic>
+              </a:graphicData>
+            </a:graphic>
+          </wp:inline>
+        </w:drawing>
+      </w:r>
+    </w:p>
+    <w:p>
+      <w:pPr>
+        <w:pStyle w:val="Geenafstand"/>
+      </w:pPr>
+      <w:r>
+        <w:t xml:space="preserve">Veel resultaten zijn onderling afhankelijk en </w:t>
+      </w:r>
+      <w:r>
+        <w:t>daarom is de volgorde van deze stappen van belang.</w:t>
+      </w:r>
+    </w:p>
+    <w:p>
+      <w:pPr>
+        <w:pStyle w:val="Geenafstand"/>
+      </w:pPr>
+      <w:r>
+        <w:t>Alle labels met ‘</w:t>
+      </w:r>
+      <w:proofErr w:type="spellStart"/>
+      <w:r>
+        <w:t>ber</w:t>
+      </w:r>
+      <w:proofErr w:type="spellEnd"/>
+      <w:r>
+        <w:t>’ erin zijn berekeningen en maken gebruik van veld  ‘</w:t>
+      </w:r>
+      <w:proofErr w:type="spellStart"/>
+      <w:r>
+        <w:t>expression</w:t>
+      </w:r>
+      <w:proofErr w:type="spellEnd"/>
+      <w:r>
+        <w:t xml:space="preserve">’. </w:t>
+      </w:r>
+    </w:p>
+    <w:p>
+      <w:pPr>
+        <w:pStyle w:val="Geenafstand"/>
+      </w:pPr>
+    </w:p>
+    <w:p>
+      <w:r>
+        <w:rPr>
+          <w:b/>
+        </w:rPr>
+        <w:t>Type</w:t>
+      </w:r>
+      <w:r>
+        <w:t>: dit is het veld type: LONG, DOUBLE of TEXT of DATE.</w:t>
+      </w:r>
+    </w:p>
+    <w:p>
+      <w:r>
+        <w:rPr>
+          <w:b/>
+        </w:rPr>
+        <w:t>Lengte</w:t>
+      </w:r>
+      <w:r>
+        <w:t>: lengte veld in indien type TEXT</w:t>
+      </w:r>
+    </w:p>
+    <w:p>
+      <w:r>
+        <w:rPr>
+          <w:b/>
+        </w:rPr>
+        <w:t>Alias</w:t>
+      </w:r>
+      <w:r>
+        <w:t xml:space="preserve">: De veld-aliassen (n.v.t. in </w:t>
+      </w:r>
+      <w:proofErr w:type="spellStart"/>
+      <w:r>
+        <w:t>shapefiles</w:t>
+      </w:r>
+      <w:proofErr w:type="spellEnd"/>
+      <w:r>
+        <w:t>)</w:t>
+      </w:r>
+    </w:p>
+    <w:p>
+      <w:pPr>
+        <w:pStyle w:val="Geenafstand"/>
+      </w:pPr>
+      <w:proofErr w:type="spellStart"/>
+      <w:r>
+        <w:rPr>
+          <w:b/>
+        </w:rPr>
+        <w:t>Expression</w:t>
+      </w:r>
+      <w:proofErr w:type="spellEnd"/>
+      <w:r>
+        <w:t xml:space="preserve">: De </w:t>
+      </w:r>
+      <w:r>
+        <w:t xml:space="preserve">sommetjes die uitgevoerd worden. (voor alle </w:t>
+      </w:r>
+      <w:proofErr w:type="spellStart"/>
+      <w:r>
+        <w:t>stap_bereken</w:t>
+      </w:r>
+      <w:proofErr w:type="spellEnd"/>
+      <w:r>
+        <w:t xml:space="preserve"> labels met ‘</w:t>
+      </w:r>
+      <w:proofErr w:type="spellStart"/>
+      <w:r>
+        <w:t>ber</w:t>
+      </w:r>
+      <w:proofErr w:type="spellEnd"/>
+      <w:r>
+        <w:t>’ erin)</w:t>
+      </w:r>
+    </w:p>
+    <w:p>
+      <w:r>
+        <w:t xml:space="preserve">Berekeningen kunnen worden gewijzigd naar eigen inzicht. </w:t>
+      </w:r>
+    </w:p>
+    <w:p>
+      <w:pPr>
+        <w:rPr>
+          <w:b/>
+        </w:rPr>
+      </w:pPr>
+      <w:r>
+        <w:rPr>
+          <w:b/>
+        </w:rPr>
+        <w:t>Mag_niet_0_zijn</w:t>
+      </w:r>
+      <w:r>
+        <w:rPr>
+          <w:b/>
+        </w:rPr>
+        <w:t xml:space="preserve">: </w:t>
+      </w:r>
+      <w:r>
+        <w:t>Als hier een veldnaam is ingevuld</w:t>
+      </w:r>
+      <w:r>
+        <w:t xml:space="preserve"> dan heeft de berekening (</w:t>
+      </w:r>
+      <w:proofErr w:type="spellStart"/>
+      <w:r>
+        <w:t>expression</w:t>
+      </w:r>
+      <w:proofErr w:type="spellEnd"/>
+      <w:r>
+        <w:t>) vaak een deling door een veldwaarde. Om te voorkomen dat er door 0 gedeeld kan worden geeft dit veld aan dat de veldwaarde niet 0 mag zijn.</w:t>
+      </w:r>
+    </w:p>
+    <w:p>
+      <w:r>
+        <w:rPr>
+          <w:b/>
+        </w:rPr>
+        <w:t>Toelichting</w:t>
+      </w:r>
+      <w:r>
+        <w:t>: is puur een toelichting ter verduidelijking van het overzicht, wordt niet in script gebruikt en kan naar eigen inzicht aangepast worden.</w:t>
+      </w:r>
+    </w:p>
+    <w:p>
+      <w:r>
+        <w:rPr>
+          <w:b/>
+        </w:rPr>
+        <w:t>Bron</w:t>
+      </w:r>
+      <w:r>
+        <w:t>: Ter verduidelijking van overzicht. Geeft aan wat de bron is van een veld. Vaak zijn het echter combinaties van bronnen.</w:t>
+      </w:r>
+    </w:p>
+    <w:p>
+      <w:r>
+        <w:br w:type="page"/>
+      </w:r>
+    </w:p>
+    <w:p>
+      <w:pPr>
+        <w:pStyle w:val="Ondertitel"/>
+      </w:pPr>
+      <w:r>
+        <w:lastRenderedPageBreak/>
+        <w:t>Toelichting python-scripts</w:t>
+      </w:r>
+    </w:p>
+    <w:p>
+      <w:r>
+        <w:t xml:space="preserve">In de rootfolder </w:t>
+      </w:r>
+      <w:proofErr w:type="spellStart"/>
+      <w:r>
+        <w:t>GeodynGem</w:t>
+      </w:r>
+      <w:proofErr w:type="spellEnd"/>
+      <w:r>
+        <w:t xml:space="preserve"> staan een aantal </w:t>
+      </w:r>
+      <w:proofErr w:type="spellStart"/>
+      <w:r>
+        <w:t>py</w:t>
+      </w:r>
+      <w:proofErr w:type="spellEnd"/>
+      <w:r>
+        <w:t xml:space="preserve">-scripts. De meeste daarvan zijn standaard voor iedere QGIS </w:t>
+      </w:r>
+      <w:proofErr w:type="spellStart"/>
+      <w:r>
+        <w:t>plugin</w:t>
+      </w:r>
+      <w:proofErr w:type="spellEnd"/>
+      <w:r>
+        <w:t xml:space="preserve"> die met </w:t>
+      </w:r>
+      <w:proofErr w:type="spellStart"/>
+      <w:r>
+        <w:t>plugin</w:t>
+      </w:r>
+      <w:proofErr w:type="spellEnd"/>
+      <w:r>
+        <w:t>-builder zijn gemaakt.</w:t>
+      </w:r>
+    </w:p>
+    <w:p>
+      <w:r>
+        <w:rPr>
+          <w:b/>
+        </w:rPr>
+        <w:t>geodyn_gem.py</w:t>
+      </w:r>
+      <w:r>
+        <w:t>: hierin wordt de communic</w:t>
+      </w:r>
+      <w:r>
+        <w:t xml:space="preserve">atie met de gui </w:t>
+      </w:r>
+      <w:proofErr w:type="spellStart"/>
+      <w:r>
+        <w:t>dialog</w:t>
+      </w:r>
+      <w:proofErr w:type="spellEnd"/>
+      <w:r>
+        <w:t xml:space="preserve"> geregeld. Bijvoorbeeld </w:t>
+      </w:r>
+      <w:r>
+        <w:t xml:space="preserve">de kaartlagen die als input </w:t>
+      </w:r>
+      <w:r>
+        <w:t xml:space="preserve">van de analyse dienen en het automatisch herkennen van de juiste </w:t>
+      </w:r>
+      <w:proofErr w:type="spellStart"/>
+      <w:r>
+        <w:t>kaartlaag</w:t>
+      </w:r>
+      <w:proofErr w:type="spellEnd"/>
+      <w:r>
+        <w:t xml:space="preserve"> op basis van de naam.</w:t>
+      </w:r>
+    </w:p>
+    <w:p>
+      <w:r>
+        <w:t xml:space="preserve">In de map </w:t>
+      </w:r>
+      <w:r>
+        <w:rPr>
+          <w:b/>
+        </w:rPr>
+        <w:t>app</w:t>
+      </w:r>
+      <w:r>
+        <w:rPr>
+          <w:b/>
+        </w:rPr>
+        <w:t xml:space="preserve"> </w:t>
+      </w:r>
+      <w:r>
+        <w:t>staan</w:t>
+      </w:r>
+      <w:r>
+        <w:rPr>
+          <w:b/>
+        </w:rPr>
+        <w:t xml:space="preserve"> </w:t>
+      </w:r>
+      <w:r>
+        <w:t>de alle scripts die voor de analyse gebruikt worden.</w:t>
+      </w:r>
+    </w:p>
+    <w:p>
+      <w:r>
+        <w:rPr>
+          <w:noProof/>
+          <w:lang w:eastAsia="nl-NL"/>
+        </w:rPr>
+        <w:drawing>
+          <wp:inline distT="0" distB="0" distL="0" distR="0" wp14:anchorId="43221660" wp14:editId="4A5AC01E">
+            <wp:extent cx="5572125" cy="1676400"/>
+            <wp:effectExtent l="0" t="0" r="9525" b="0"/>
+            <wp:docPr id="13" name="Afbeelding 13"/>
+            <wp:cNvGraphicFramePr>
+              <a:graphicFrameLocks xmlns:a="http://schemas.openxmlformats.org/drawingml/2006/main" noChangeAspect="1"/>
+            </wp:cNvGraphicFramePr>
+            <a:graphic xmlns:a="http://schemas.openxmlformats.org/drawingml/2006/main">
+              <a:graphicData uri="http://schemas.openxmlformats.org/drawingml/2006/picture">
+                <pic:pic xmlns:pic="http://schemas.openxmlformats.org/drawingml/2006/picture">
+                  <pic:nvPicPr>
+                    <pic:cNvPr id="0" name=""/>
+                    <pic:cNvPicPr/>
+                  </pic:nvPicPr>
+                  <pic:blipFill>
+                    <a:blip r:embed="rId16"/>
+                    <a:stretch>
+                      <a:fillRect/>
+                    </a:stretch>
+                  </pic:blipFill>
+                  <pic:spPr>
+                    <a:xfrm>
+                      <a:off x="0" y="0"/>
+                      <a:ext cx="5572125" cy="1676400"/>
+                    </a:xfrm>
+                    <a:prstGeom prst="rect">
+                      <a:avLst/>
+                    </a:prstGeom>
+                  </pic:spPr>
+                </pic:pic>
+              </a:graphicData>
+            </a:graphic>
+          </wp:inline>
+        </w:drawing>
+      </w:r>
+    </w:p>
+    <w:p>
+      <w:r>
+        <w:rPr>
+          <w:b/>
+        </w:rPr>
+        <w:t>Utl.py</w:t>
+      </w:r>
+      <w:r>
+        <w:t xml:space="preserve"> voor de </w:t>
+      </w:r>
+      <w:proofErr w:type="spellStart"/>
+      <w:r>
+        <w:t>utilities</w:t>
+      </w:r>
+      <w:proofErr w:type="spellEnd"/>
+      <w:r>
+        <w:t xml:space="preserve"> (help-functies). </w:t>
+      </w:r>
+    </w:p>
+    <w:p>
+      <w:r>
+        <w:rPr>
+          <w:b/>
+        </w:rPr>
+        <w:t>Settings.py</w:t>
+      </w:r>
+      <w:r>
+        <w:t xml:space="preserve"> voor instellingen.</w:t>
+      </w:r>
+    </w:p>
+    <w:p>
+      <w:r>
+        <w:rPr>
+          <w:b/>
+        </w:rPr>
+        <w:t>Dijkstra.py</w:t>
+      </w:r>
+      <w:r>
+        <w:t xml:space="preserve"> voor het gebruik van </w:t>
+      </w:r>
+      <w:proofErr w:type="spellStart"/>
+      <w:r>
+        <w:t>Graph-objects</w:t>
+      </w:r>
+      <w:proofErr w:type="spellEnd"/>
+      <w:r>
+        <w:t xml:space="preserve"> om onderbemalingen te berekenen.</w:t>
+      </w:r>
+    </w:p>
+    <w:p>
+      <w:r>
+        <w:t>De analyse zelf vindt plaats in twee stappen: m1 en m2</w:t>
+      </w:r>
+    </w:p>
+    <w:p>
+      <w:r>
+        <w:rPr>
+          <w:b/>
+        </w:rPr>
+        <w:t>m1_OvernemenGegevensGEM.py</w:t>
+      </w:r>
+      <w:r>
+        <w:t xml:space="preserve">  voor het bepalen van het netwerk, de afvoerrelaties, waardes overnemen uit kikker. Koppelen </w:t>
+      </w:r>
+      <w:proofErr w:type="spellStart"/>
+      <w:r>
+        <w:t>id’s</w:t>
+      </w:r>
+      <w:proofErr w:type="spellEnd"/>
+      <w:r>
+        <w:t xml:space="preserve"> aan bemalingsgebieden.</w:t>
+      </w:r>
+    </w:p>
+    <w:p>
+      <w:r>
+        <w:rPr>
+          <w:b/>
+        </w:rPr>
+        <w:t xml:space="preserve">m2_BerekenResultaten.py </w:t>
+      </w:r>
+      <w:r>
+        <w:t xml:space="preserve">hierin worden de meeste berekeningen gedaan, onderbemalingen berekend en ruimtelijke koppelingen gedaan met drinkwatergegevens, </w:t>
+      </w:r>
+      <w:proofErr w:type="spellStart"/>
+      <w:r>
+        <w:t>VE’s</w:t>
+      </w:r>
+      <w:proofErr w:type="spellEnd"/>
+      <w:r>
+        <w:t xml:space="preserve"> en plancapaciteiten.</w:t>
+      </w:r>
+    </w:p>
+    <w:p>
+      <w:r>
+        <w:br w:type="page"/>
+      </w:r>
+      <w:bookmarkStart w:id="0" w:name="_GoBack"/>
+      <w:bookmarkEnd w:id="0"/>
+    </w:p>
+    <w:p>
+      <w:r>
+        <w:lastRenderedPageBreak/>
+        <w:t xml:space="preserve"> </w:t>
+      </w:r>
+    </w:p>
+    <w:p>
+      <w:pPr>
+        <w:jc w:val="center"/>
+      </w:pPr>
+    </w:p>
     <w:sectPr>
       <w:pgSz w:w="11906" w:h="16838"/>
       <w:pgMar w:top="1417" w:right="1417" w:bottom="1417" w:left="1417" w:header="708" w:footer="708" w:gutter="0"/>
@@ -1160,6 +2178,84 @@
       <w:szCs w:val="26"/>
     </w:rPr>
   </w:style>
+  <w:style w:type="paragraph" w:styleId="Titel">
+    <w:name w:val="Title"/>
+    <w:basedOn w:val="Standaard"/>
+    <w:next w:val="Standaard"/>
+    <w:link w:val="TitelChar"/>
+    <w:uiPriority w:val="10"/>
+    <w:qFormat/>
+    <w:rsid w:val="007076E4"/>
+    <w:pPr>
+      <w:pBdr>
+        <w:bottom w:val="single" w:sz="8" w:space="4" w:color="4F81BD" w:themeColor="accent1"/>
+      </w:pBdr>
+      <w:spacing w:after="300" w:line="240" w:lineRule="auto"/>
+      <w:contextualSpacing/>
+    </w:pPr>
+    <w:rPr>
+      <w:rFonts w:asciiTheme="majorHAnsi" w:eastAsiaTheme="majorEastAsia" w:hAnsiTheme="majorHAnsi" w:cstheme="majorBidi"/>
+      <w:color w:val="17365D" w:themeColor="text2" w:themeShade="BF"/>
+      <w:spacing w:val="5"/>
+      <w:kern w:val="28"/>
+      <w:sz w:val="52"/>
+      <w:szCs w:val="52"/>
+    </w:rPr>
+  </w:style>
+  <w:style w:type="character" w:customStyle="1" w:styleId="TitelChar">
+    <w:name w:val="Titel Char"/>
+    <w:basedOn w:val="Standaardalinea-lettertype"/>
+    <w:link w:val="Titel"/>
+    <w:uiPriority w:val="10"/>
+    <w:rsid w:val="007076E4"/>
+    <w:rPr>
+      <w:rFonts w:asciiTheme="majorHAnsi" w:eastAsiaTheme="majorEastAsia" w:hAnsiTheme="majorHAnsi" w:cstheme="majorBidi"/>
+      <w:color w:val="17365D" w:themeColor="text2" w:themeShade="BF"/>
+      <w:spacing w:val="5"/>
+      <w:kern w:val="28"/>
+      <w:sz w:val="52"/>
+      <w:szCs w:val="52"/>
+    </w:rPr>
+  </w:style>
+  <w:style w:type="paragraph" w:styleId="Ondertitel">
+    <w:name w:val="Subtitle"/>
+    <w:basedOn w:val="Standaard"/>
+    <w:next w:val="Standaard"/>
+    <w:link w:val="OndertitelChar"/>
+    <w:uiPriority w:val="11"/>
+    <w:qFormat/>
+    <w:rsid w:val="007076E4"/>
+    <w:pPr>
+      <w:numPr>
+        <w:ilvl w:val="1"/>
+      </w:numPr>
+    </w:pPr>
+    <w:rPr>
+      <w:rFonts w:asciiTheme="majorHAnsi" w:eastAsiaTheme="majorEastAsia" w:hAnsiTheme="majorHAnsi" w:cstheme="majorBidi"/>
+      <w:i/>
+      <w:iCs/>
+      <w:color w:val="4F81BD" w:themeColor="accent1"/>
+      <w:spacing w:val="15"/>
+      <w:sz w:val="24"/>
+      <w:szCs w:val="24"/>
+    </w:rPr>
+  </w:style>
+  <w:style w:type="character" w:customStyle="1" w:styleId="OndertitelChar">
+    <w:name w:val="Ondertitel Char"/>
+    <w:basedOn w:val="Standaardalinea-lettertype"/>
+    <w:link w:val="Ondertitel"/>
+    <w:uiPriority w:val="11"/>
+    <w:rsid w:val="007076E4"/>
+    <w:rPr>
+      <w:rFonts w:asciiTheme="majorHAnsi" w:eastAsiaTheme="majorEastAsia" w:hAnsiTheme="majorHAnsi" w:cstheme="majorBidi"/>
+      <w:i/>
+      <w:iCs/>
+      <w:color w:val="4F81BD" w:themeColor="accent1"/>
+      <w:spacing w:val="15"/>
+      <w:sz w:val="24"/>
+      <w:szCs w:val="24"/>
+    </w:rPr>
+  </w:style>
 </w:styles>
 </file>
 
@@ -1464,6 +2560,84 @@
       <w:color w:val="4F81BD" w:themeColor="accent1"/>
       <w:sz w:val="26"/>
       <w:szCs w:val="26"/>
+    </w:rPr>
+  </w:style>
+  <w:style w:type="paragraph" w:styleId="Titel">
+    <w:name w:val="Title"/>
+    <w:basedOn w:val="Standaard"/>
+    <w:next w:val="Standaard"/>
+    <w:link w:val="TitelChar"/>
+    <w:uiPriority w:val="10"/>
+    <w:qFormat/>
+    <w:rsid w:val="007076E4"/>
+    <w:pPr>
+      <w:pBdr>
+        <w:bottom w:val="single" w:sz="8" w:space="4" w:color="4F81BD" w:themeColor="accent1"/>
+      </w:pBdr>
+      <w:spacing w:after="300" w:line="240" w:lineRule="auto"/>
+      <w:contextualSpacing/>
+    </w:pPr>
+    <w:rPr>
+      <w:rFonts w:asciiTheme="majorHAnsi" w:eastAsiaTheme="majorEastAsia" w:hAnsiTheme="majorHAnsi" w:cstheme="majorBidi"/>
+      <w:color w:val="17365D" w:themeColor="text2" w:themeShade="BF"/>
+      <w:spacing w:val="5"/>
+      <w:kern w:val="28"/>
+      <w:sz w:val="52"/>
+      <w:szCs w:val="52"/>
+    </w:rPr>
+  </w:style>
+  <w:style w:type="character" w:customStyle="1" w:styleId="TitelChar">
+    <w:name w:val="Titel Char"/>
+    <w:basedOn w:val="Standaardalinea-lettertype"/>
+    <w:link w:val="Titel"/>
+    <w:uiPriority w:val="10"/>
+    <w:rsid w:val="007076E4"/>
+    <w:rPr>
+      <w:rFonts w:asciiTheme="majorHAnsi" w:eastAsiaTheme="majorEastAsia" w:hAnsiTheme="majorHAnsi" w:cstheme="majorBidi"/>
+      <w:color w:val="17365D" w:themeColor="text2" w:themeShade="BF"/>
+      <w:spacing w:val="5"/>
+      <w:kern w:val="28"/>
+      <w:sz w:val="52"/>
+      <w:szCs w:val="52"/>
+    </w:rPr>
+  </w:style>
+  <w:style w:type="paragraph" w:styleId="Ondertitel">
+    <w:name w:val="Subtitle"/>
+    <w:basedOn w:val="Standaard"/>
+    <w:next w:val="Standaard"/>
+    <w:link w:val="OndertitelChar"/>
+    <w:uiPriority w:val="11"/>
+    <w:qFormat/>
+    <w:rsid w:val="007076E4"/>
+    <w:pPr>
+      <w:numPr>
+        <w:ilvl w:val="1"/>
+      </w:numPr>
+    </w:pPr>
+    <w:rPr>
+      <w:rFonts w:asciiTheme="majorHAnsi" w:eastAsiaTheme="majorEastAsia" w:hAnsiTheme="majorHAnsi" w:cstheme="majorBidi"/>
+      <w:i/>
+      <w:iCs/>
+      <w:color w:val="4F81BD" w:themeColor="accent1"/>
+      <w:spacing w:val="15"/>
+      <w:sz w:val="24"/>
+      <w:szCs w:val="24"/>
+    </w:rPr>
+  </w:style>
+  <w:style w:type="character" w:customStyle="1" w:styleId="OndertitelChar">
+    <w:name w:val="Ondertitel Char"/>
+    <w:basedOn w:val="Standaardalinea-lettertype"/>
+    <w:link w:val="Ondertitel"/>
+    <w:uiPriority w:val="11"/>
+    <w:rsid w:val="007076E4"/>
+    <w:rPr>
+      <w:rFonts w:asciiTheme="majorHAnsi" w:eastAsiaTheme="majorEastAsia" w:hAnsiTheme="majorHAnsi" w:cstheme="majorBidi"/>
+      <w:i/>
+      <w:iCs/>
+      <w:color w:val="4F81BD" w:themeColor="accent1"/>
+      <w:spacing w:val="15"/>
+      <w:sz w:val="24"/>
+      <w:szCs w:val="24"/>
     </w:rPr>
   </w:style>
 </w:styles>

</xml_diff>

<commit_message>
update handleiding: verdieping analyse
</commit_message>
<xml_diff>
--- a/doc/handleiding.docx
+++ b/doc/handleiding.docx
@@ -1851,20 +1851,550 @@
       <w:r>
         <w:br w:type="page"/>
       </w:r>
+    </w:p>
+    <w:p>
+      <w:pPr>
+        <w:pStyle w:val="Ondertitel"/>
+      </w:pPr>
+      <w:r>
+        <w:lastRenderedPageBreak/>
+        <w:t xml:space="preserve"> </w:t>
+      </w:r>
+      <w:r>
+        <w:t>Verdieping analyse en aandachtspunten bij gebruik.</w:t>
+      </w:r>
+    </w:p>
+    <w:p/>
+    <w:p>
+      <w:pPr>
+        <w:rPr>
+          <w:b/>
+        </w:rPr>
+      </w:pPr>
+      <w:r>
+        <w:rPr>
+          <w:b/>
+        </w:rPr>
+        <w:t>Bepalen van knooppunten en afvoerrelaties</w:t>
+      </w:r>
+    </w:p>
+    <w:p>
+      <w:r>
+        <w:t xml:space="preserve">Voor het bepalen van de </w:t>
+      </w:r>
+      <w:proofErr w:type="spellStart"/>
+      <w:r>
+        <w:t>code’s</w:t>
+      </w:r>
+      <w:proofErr w:type="spellEnd"/>
+      <w:r>
+        <w:t xml:space="preserve"> voor bemalingsgebieden en afvoerrelaties worden de export bestanden van Kikker gebruikt. Die bestaan uit knooppunten en afvoerlijnen.</w:t>
+      </w:r>
+    </w:p>
+    <w:p>
+      <w:r>
+        <w:t>Als er meerdere knooppunten in een bemalingsgebied vallen (bijv. bij drukriolering) is er altijd 1 knooppunt die leidend is voor het bemalingsgebied en waarvan de code “VAN_KNOOPN” wordt overgenomen. Om deze te bepalen wordt gezocht naar het knooppunt dat afvoert op een ander bemalingsgebied. Ander knooppunten worden genegeerd.</w:t>
+      </w:r>
+    </w:p>
+    <w:p>
+      <w:pPr>
+        <w:jc w:val="center"/>
+      </w:pPr>
+      <w:r>
+        <w:rPr>
+          <w:noProof/>
+          <w:lang w:eastAsia="nl-NL"/>
+        </w:rPr>
+        <w:drawing>
+          <wp:inline distT="0" distB="0" distL="0" distR="0" wp14:anchorId="158F617F" wp14:editId="04B45682">
+            <wp:extent cx="4200525" cy="2796034"/>
+            <wp:effectExtent l="0" t="0" r="0" b="4445"/>
+            <wp:docPr id="7" name="Afbeelding 7"/>
+            <wp:cNvGraphicFramePr>
+              <a:graphicFrameLocks xmlns:a="http://schemas.openxmlformats.org/drawingml/2006/main" noChangeAspect="1"/>
+            </wp:cNvGraphicFramePr>
+            <a:graphic xmlns:a="http://schemas.openxmlformats.org/drawingml/2006/main">
+              <a:graphicData uri="http://schemas.openxmlformats.org/drawingml/2006/picture">
+                <pic:pic xmlns:pic="http://schemas.openxmlformats.org/drawingml/2006/picture">
+                  <pic:nvPicPr>
+                    <pic:cNvPr id="0" name=""/>
+                    <pic:cNvPicPr/>
+                  </pic:nvPicPr>
+                  <pic:blipFill>
+                    <a:blip r:embed="rId17"/>
+                    <a:stretch>
+                      <a:fillRect/>
+                    </a:stretch>
+                  </pic:blipFill>
+                  <pic:spPr>
+                    <a:xfrm>
+                      <a:off x="0" y="0"/>
+                      <a:ext cx="4202889" cy="2797608"/>
+                    </a:xfrm>
+                    <a:prstGeom prst="rect">
+                      <a:avLst/>
+                    </a:prstGeom>
+                  </pic:spPr>
+                </pic:pic>
+              </a:graphicData>
+            </a:graphic>
+          </wp:inline>
+        </w:drawing>
+      </w:r>
+    </w:p>
+    <w:p>
+      <w:r>
+        <w:t xml:space="preserve">Vervolgens wordt het eindknooppunt bepaald waarop </w:t>
+      </w:r>
+      <w:r>
+        <w:t>afgevoerd</w:t>
+      </w:r>
+      <w:r>
+        <w:t xml:space="preserve"> wordt. De code wordt overgenomen</w:t>
+      </w:r>
+      <w:r>
+        <w:t xml:space="preserve"> van de VAN_KNOOPN van het bemalingsgebied waarin deze valt en opgeslagen als </w:t>
+      </w:r>
+      <w:r>
+        <w:t>attribuut</w:t>
+      </w:r>
+      <w:r>
+        <w:t xml:space="preserve"> K_LOOST_OP.</w:t>
+      </w:r>
+      <w:r>
+        <w:t xml:space="preserve"> </w:t>
+      </w:r>
+    </w:p>
+    <w:p>
+      <w:pPr>
+        <w:jc w:val="center"/>
+      </w:pPr>
+      <w:r>
+        <w:rPr>
+          <w:noProof/>
+          <w:lang w:eastAsia="nl-NL"/>
+        </w:rPr>
+        <w:drawing>
+          <wp:inline distT="0" distB="0" distL="0" distR="0" wp14:anchorId="18370AE5" wp14:editId="6EF4FAAA">
+            <wp:extent cx="4245932" cy="2743200"/>
+            <wp:effectExtent l="0" t="0" r="2540" b="0"/>
+            <wp:docPr id="14" name="Afbeelding 14"/>
+            <wp:cNvGraphicFramePr>
+              <a:graphicFrameLocks xmlns:a="http://schemas.openxmlformats.org/drawingml/2006/main" noChangeAspect="1"/>
+            </wp:cNvGraphicFramePr>
+            <a:graphic xmlns:a="http://schemas.openxmlformats.org/drawingml/2006/main">
+              <a:graphicData uri="http://schemas.openxmlformats.org/drawingml/2006/picture">
+                <pic:pic xmlns:pic="http://schemas.openxmlformats.org/drawingml/2006/picture">
+                  <pic:nvPicPr>
+                    <pic:cNvPr id="0" name=""/>
+                    <pic:cNvPicPr/>
+                  </pic:nvPicPr>
+                  <pic:blipFill>
+                    <a:blip r:embed="rId18"/>
+                    <a:stretch>
+                      <a:fillRect/>
+                    </a:stretch>
+                  </pic:blipFill>
+                  <pic:spPr>
+                    <a:xfrm>
+                      <a:off x="0" y="0"/>
+                      <a:ext cx="4251918" cy="2747067"/>
+                    </a:xfrm>
+                    <a:prstGeom prst="rect">
+                      <a:avLst/>
+                    </a:prstGeom>
+                  </pic:spPr>
+                </pic:pic>
+              </a:graphicData>
+            </a:graphic>
+          </wp:inline>
+        </w:drawing>
+      </w:r>
+    </w:p>
+    <w:p>
+      <w:pPr>
+        <w:rPr>
+          <w:b/>
+        </w:rPr>
+      </w:pPr>
+      <w:r>
+        <w:br w:type="page"/>
+      </w:r>
       <w:bookmarkStart w:id="0" w:name="_GoBack"/>
       <w:bookmarkEnd w:id="0"/>
-    </w:p>
-    <w:p>
-      <w:r>
+      <w:r>
+        <w:rPr>
+          <w:b/>
+        </w:rPr>
         <w:lastRenderedPageBreak/>
+        <w:t>Bemalingsgebieden zonder knooppunt (met geldige afvoerrelatie)</w:t>
+      </w:r>
+    </w:p>
+    <w:p>
+      <w:pPr>
+        <w:pStyle w:val="Geenafstand"/>
+      </w:pPr>
+      <w:r>
+        <w:t>Voor b</w:t>
+      </w:r>
+      <w:r>
+        <w:t>emalings</w:t>
+      </w:r>
+      <w:r>
+        <w:t xml:space="preserve">gebieden zonder knooppunt met geldige afvoerrelatie (knooppunten die afvoeren op andere bemalingsgebieden) wordt een unieke code gegenereerd. Dat is niet alleen handig maar ook nodig om de vervolgstappen in het script goed te kunnen uitvoeren. In het logboek wordt melding gemaakt van het aantal “lege” bemalingsgebieden. </w:t>
+      </w:r>
+    </w:p>
+    <w:p>
+      <w:pPr>
+        <w:pStyle w:val="Geenafstand"/>
+      </w:pPr>
+    </w:p>
+    <w:p>
+      <w:pPr>
+        <w:pStyle w:val="Geenafstand"/>
+      </w:pPr>
+      <w:r>
+        <w:t>Voor een goed eindresultaat is het natuurlijk de bedoeling dat alle bemalingsgebieden een eigen knooppunt en afvoerrelatie hebben.</w:t>
+      </w:r>
+    </w:p>
+    <w:p>
+      <w:pPr>
+        <w:rPr>
+          <w:b/>
+        </w:rPr>
+      </w:pPr>
+      <w:r>
+        <w:rPr>
+          <w:noProof/>
+          <w:lang w:eastAsia="nl-NL"/>
+        </w:rPr>
+        <w:drawing>
+          <wp:inline distT="0" distB="0" distL="0" distR="0" wp14:anchorId="1E7B4F40" wp14:editId="7B9C12ED">
+            <wp:extent cx="5718912" cy="4391025"/>
+            <wp:effectExtent l="0" t="0" r="0" b="0"/>
+            <wp:docPr id="20" name="Afbeelding 20"/>
+            <wp:cNvGraphicFramePr>
+              <a:graphicFrameLocks xmlns:a="http://schemas.openxmlformats.org/drawingml/2006/main" noChangeAspect="1"/>
+            </wp:cNvGraphicFramePr>
+            <a:graphic xmlns:a="http://schemas.openxmlformats.org/drawingml/2006/main">
+              <a:graphicData uri="http://schemas.openxmlformats.org/drawingml/2006/picture">
+                <pic:pic xmlns:pic="http://schemas.openxmlformats.org/drawingml/2006/picture">
+                  <pic:nvPicPr>
+                    <pic:cNvPr id="0" name=""/>
+                    <pic:cNvPicPr/>
+                  </pic:nvPicPr>
+                  <pic:blipFill>
+                    <a:blip r:embed="rId19"/>
+                    <a:stretch>
+                      <a:fillRect/>
+                    </a:stretch>
+                  </pic:blipFill>
+                  <pic:spPr>
+                    <a:xfrm>
+                      <a:off x="0" y="0"/>
+                      <a:ext cx="5728046" cy="4398038"/>
+                    </a:xfrm>
+                    <a:prstGeom prst="rect">
+                      <a:avLst/>
+                    </a:prstGeom>
+                  </pic:spPr>
+                </pic:pic>
+              </a:graphicData>
+            </a:graphic>
+          </wp:inline>
+        </w:drawing>
+      </w:r>
+    </w:p>
+    <w:p>
+      <w:pPr>
+        <w:rPr>
+          <w:b/>
+        </w:rPr>
+      </w:pPr>
+    </w:p>
+    <w:p>
+      <w:pPr>
+        <w:rPr>
+          <w:b/>
+        </w:rPr>
+      </w:pPr>
+      <w:r>
+        <w:rPr>
+          <w:b/>
+        </w:rPr>
+        <w:br w:type="page"/>
+      </w:r>
+    </w:p>
+    <w:p>
+      <w:pPr>
+        <w:rPr>
+          <w:b/>
+        </w:rPr>
+      </w:pPr>
+      <w:r>
+        <w:rPr>
+          <w:b/>
+        </w:rPr>
+        <w:lastRenderedPageBreak/>
+        <w:t>2 knooppunten in hetzelfde bemalingsgebied</w:t>
+      </w:r>
+    </w:p>
+    <w:p>
+      <w:pPr>
+        <w:pStyle w:val="Geenafstand"/>
+      </w:pPr>
+      <w:r>
+        <w:t xml:space="preserve">Als er toch 2 </w:t>
+      </w:r>
+      <w:r>
+        <w:t>knooppunten liggen in één bemalingsgebied die beide afvoeren op een ander bemalingsgebied, wordt daarvoor een fout gegenereerd in het log.</w:t>
+      </w:r>
+    </w:p>
+    <w:p>
+      <w:pPr>
+        <w:pStyle w:val="Geenafstand"/>
+      </w:pPr>
+    </w:p>
+    <w:p>
+      <w:pPr>
+        <w:jc w:val="center"/>
+      </w:pPr>
+      <w:r>
+        <w:rPr>
+          <w:noProof/>
+          <w:lang w:eastAsia="nl-NL"/>
+        </w:rPr>
+        <w:drawing>
+          <wp:inline distT="0" distB="0" distL="0" distR="0" wp14:anchorId="79B2212D" wp14:editId="51CFFC4D">
+            <wp:extent cx="5447530" cy="3819525"/>
+            <wp:effectExtent l="0" t="0" r="1270" b="0"/>
+            <wp:docPr id="15" name="Afbeelding 15"/>
+            <wp:cNvGraphicFramePr>
+              <a:graphicFrameLocks xmlns:a="http://schemas.openxmlformats.org/drawingml/2006/main" noChangeAspect="1"/>
+            </wp:cNvGraphicFramePr>
+            <a:graphic xmlns:a="http://schemas.openxmlformats.org/drawingml/2006/main">
+              <a:graphicData uri="http://schemas.openxmlformats.org/drawingml/2006/picture">
+                <pic:pic xmlns:pic="http://schemas.openxmlformats.org/drawingml/2006/picture">
+                  <pic:nvPicPr>
+                    <pic:cNvPr id="0" name=""/>
+                    <pic:cNvPicPr/>
+                  </pic:nvPicPr>
+                  <pic:blipFill>
+                    <a:blip r:embed="rId20"/>
+                    <a:stretch>
+                      <a:fillRect/>
+                    </a:stretch>
+                  </pic:blipFill>
+                  <pic:spPr>
+                    <a:xfrm>
+                      <a:off x="0" y="0"/>
+                      <a:ext cx="5450510" cy="3821614"/>
+                    </a:xfrm>
+                    <a:prstGeom prst="rect">
+                      <a:avLst/>
+                    </a:prstGeom>
+                  </pic:spPr>
+                </pic:pic>
+              </a:graphicData>
+            </a:graphic>
+          </wp:inline>
+        </w:drawing>
+      </w:r>
+    </w:p>
+    <w:p>
+      <w:pPr>
+        <w:rPr>
+          <w:b/>
+        </w:rPr>
+      </w:pPr>
+    </w:p>
+    <w:p>
+      <w:pPr>
+        <w:rPr>
+          <w:b/>
+        </w:rPr>
+      </w:pPr>
+      <w:r>
+        <w:rPr>
+          <w:b/>
+        </w:rPr>
+        <w:t>2 bemalingsgebieden die overlappen</w:t>
+      </w:r>
+    </w:p>
+    <w:p>
+      <w:pPr>
+        <w:pStyle w:val="Geenafstand"/>
+        <w:rPr>
+          <w:noProof/>
+          <w:lang w:eastAsia="nl-NL"/>
+        </w:rPr>
+      </w:pPr>
+      <w:r>
+        <w:t>Als</w:t>
+      </w:r>
+      <w:r>
+        <w:rPr>
+          <w:noProof/>
+          <w:lang w:eastAsia="nl-NL"/>
+        </w:rPr>
+        <w:t xml:space="preserve"> er 2 bemalingsgebieden voorkomen die elkaar overlappen wordt hiervoor een extra output </w:t>
+      </w:r>
+      <w:r>
+        <w:rPr>
+          <w:noProof/>
+          <w:lang w:eastAsia="nl-NL"/>
+        </w:rPr>
         <w:t xml:space="preserve"> </w:t>
       </w:r>
-    </w:p>
-    <w:p>
-      <w:pPr>
-        <w:jc w:val="center"/>
-      </w:pPr>
-    </w:p>
+      <w:r>
+        <w:rPr>
+          <w:noProof/>
+          <w:lang w:eastAsia="nl-NL"/>
+        </w:rPr>
+        <w:t>gegenereerd</w:t>
+      </w:r>
+      <w:r>
+        <w:rPr>
+          <w:noProof/>
+          <w:lang w:eastAsia="nl-NL"/>
+        </w:rPr>
+        <w:t>: “bemalingsgebieden_overlap”. Er wordt ook melding gemaakt in het logboek.</w:t>
+      </w:r>
+    </w:p>
+    <w:p>
+      <w:pPr>
+        <w:pStyle w:val="Geenafstand"/>
+        <w:rPr>
+          <w:noProof/>
+          <w:lang w:eastAsia="nl-NL"/>
+        </w:rPr>
+      </w:pPr>
+    </w:p>
+    <w:p>
+      <w:r>
+        <w:rPr>
+          <w:noProof/>
+          <w:lang w:eastAsia="nl-NL"/>
+        </w:rPr>
+        <w:drawing>
+          <wp:inline distT="0" distB="0" distL="0" distR="0" wp14:anchorId="3EF18347" wp14:editId="041EEDE5">
+            <wp:extent cx="5760720" cy="2885872"/>
+            <wp:effectExtent l="0" t="0" r="0" b="0"/>
+            <wp:docPr id="16" name="Afbeelding 16"/>
+            <wp:cNvGraphicFramePr>
+              <a:graphicFrameLocks xmlns:a="http://schemas.openxmlformats.org/drawingml/2006/main" noChangeAspect="1"/>
+            </wp:cNvGraphicFramePr>
+            <a:graphic xmlns:a="http://schemas.openxmlformats.org/drawingml/2006/main">
+              <a:graphicData uri="http://schemas.openxmlformats.org/drawingml/2006/picture">
+                <pic:pic xmlns:pic="http://schemas.openxmlformats.org/drawingml/2006/picture">
+                  <pic:nvPicPr>
+                    <pic:cNvPr id="0" name=""/>
+                    <pic:cNvPicPr/>
+                  </pic:nvPicPr>
+                  <pic:blipFill>
+                    <a:blip r:embed="rId21"/>
+                    <a:stretch>
+                      <a:fillRect/>
+                    </a:stretch>
+                  </pic:blipFill>
+                  <pic:spPr>
+                    <a:xfrm>
+                      <a:off x="0" y="0"/>
+                      <a:ext cx="5760720" cy="2885872"/>
+                    </a:xfrm>
+                    <a:prstGeom prst="rect">
+                      <a:avLst/>
+                    </a:prstGeom>
+                  </pic:spPr>
+                </pic:pic>
+              </a:graphicData>
+            </a:graphic>
+          </wp:inline>
+        </w:drawing>
+      </w:r>
+    </w:p>
+    <w:p>
+      <w:pPr>
+        <w:rPr>
+          <w:b/>
+        </w:rPr>
+      </w:pPr>
+      <w:r>
+        <w:rPr>
+          <w:b/>
+        </w:rPr>
+        <w:lastRenderedPageBreak/>
+        <w:t>Plancapaciteit in meerdere bemalingsgebieden</w:t>
+      </w:r>
+    </w:p>
+    <w:p>
+      <w:pPr>
+        <w:pStyle w:val="Geenafstand"/>
+      </w:pPr>
+      <w:r>
+        <w:t xml:space="preserve">Als een </w:t>
+      </w:r>
+      <w:proofErr w:type="spellStart"/>
+      <w:r>
+        <w:t>plancap</w:t>
+      </w:r>
+      <w:proofErr w:type="spellEnd"/>
+      <w:r>
+        <w:t xml:space="preserve"> RIGO gebied in meerdere bemalingsgebieden valt wordt hiervan een melding gemaakt in het logboek</w:t>
+      </w:r>
+      <w:r>
+        <w:t>.</w:t>
+      </w:r>
+    </w:p>
+    <w:p>
+      <w:pPr>
+        <w:pStyle w:val="Geenafstand"/>
+      </w:pPr>
+    </w:p>
+    <w:p>
+      <w:r>
+        <w:rPr>
+          <w:noProof/>
+          <w:lang w:eastAsia="nl-NL"/>
+        </w:rPr>
+        <w:drawing>
+          <wp:inline distT="0" distB="0" distL="0" distR="0" wp14:anchorId="6CA1CBAF" wp14:editId="7ABBF566">
+            <wp:extent cx="5760720" cy="3539970"/>
+            <wp:effectExtent l="0" t="0" r="0" b="3810"/>
+            <wp:docPr id="17" name="Afbeelding 17"/>
+            <wp:cNvGraphicFramePr>
+              <a:graphicFrameLocks xmlns:a="http://schemas.openxmlformats.org/drawingml/2006/main" noChangeAspect="1"/>
+            </wp:cNvGraphicFramePr>
+            <a:graphic xmlns:a="http://schemas.openxmlformats.org/drawingml/2006/main">
+              <a:graphicData uri="http://schemas.openxmlformats.org/drawingml/2006/picture">
+                <pic:pic xmlns:pic="http://schemas.openxmlformats.org/drawingml/2006/picture">
+                  <pic:nvPicPr>
+                    <pic:cNvPr id="0" name=""/>
+                    <pic:cNvPicPr/>
+                  </pic:nvPicPr>
+                  <pic:blipFill>
+                    <a:blip r:embed="rId22"/>
+                    <a:stretch>
+                      <a:fillRect/>
+                    </a:stretch>
+                  </pic:blipFill>
+                  <pic:spPr>
+                    <a:xfrm>
+                      <a:off x="0" y="0"/>
+                      <a:ext cx="5760720" cy="3539970"/>
+                    </a:xfrm>
+                    <a:prstGeom prst="rect">
+                      <a:avLst/>
+                    </a:prstGeom>
+                  </pic:spPr>
+                </pic:pic>
+              </a:graphicData>
+            </a:graphic>
+          </wp:inline>
+        </w:drawing>
+      </w:r>
+    </w:p>
+    <w:p/>
     <w:sectPr>
       <w:pgSz w:w="11906" w:h="16838"/>
       <w:pgMar w:top="1417" w:right="1417" w:bottom="1417" w:left="1417" w:header="708" w:footer="708" w:gutter="0"/>

</xml_diff>

<commit_message>
update handleiding, bugs #8 , #5 , #10, #11, #9
</commit_message>
<xml_diff>
--- a/doc/handleiding.docx
+++ b/doc/handleiding.docx
@@ -4,101 +4,475 @@
   <w:body>
     <w:p>
       <w:pPr>
-        <w:pStyle w:val="Titel"/>
+        <w:pStyle w:val="Kop1"/>
         <w:jc w:val="center"/>
-      </w:pPr>
-      <w:r>
-        <w:t>QGIS-</w:t>
-      </w:r>
-      <w:proofErr w:type="spellStart"/>
-      <w:r>
+        <w:rPr>
+          <w:sz w:val="48"/>
+        </w:rPr>
+      </w:pPr>
+      <w:r>
+        <w:rPr>
+          <w:noProof/>
+          <w:lang w:eastAsia="nl-NL"/>
+        </w:rPr>
+        <w:drawing>
+          <wp:inline distT="0" distB="0" distL="0" distR="0" wp14:anchorId="1C8B7C9F" wp14:editId="2E38A61F">
+            <wp:extent cx="1895475" cy="923925"/>
+            <wp:effectExtent l="0" t="0" r="9525" b="9525"/>
+            <wp:docPr id="18" name="Afbeelding 18"/>
+            <wp:cNvGraphicFramePr>
+              <a:graphicFrameLocks xmlns:a="http://schemas.openxmlformats.org/drawingml/2006/main" noChangeAspect="1"/>
+            </wp:cNvGraphicFramePr>
+            <a:graphic xmlns:a="http://schemas.openxmlformats.org/drawingml/2006/main">
+              <a:graphicData uri="http://schemas.openxmlformats.org/drawingml/2006/picture">
+                <pic:pic xmlns:pic="http://schemas.openxmlformats.org/drawingml/2006/picture">
+                  <pic:nvPicPr>
+                    <pic:cNvPr id="0" name=""/>
+                    <pic:cNvPicPr/>
+                  </pic:nvPicPr>
+                  <pic:blipFill>
+                    <a:blip r:embed="rId5"/>
+                    <a:stretch>
+                      <a:fillRect/>
+                    </a:stretch>
+                  </pic:blipFill>
+                  <pic:spPr>
+                    <a:xfrm>
+                      <a:off x="0" y="0"/>
+                      <a:ext cx="1895475" cy="923925"/>
+                    </a:xfrm>
+                    <a:prstGeom prst="rect">
+                      <a:avLst/>
+                    </a:prstGeom>
+                  </pic:spPr>
+                </pic:pic>
+              </a:graphicData>
+            </a:graphic>
+          </wp:inline>
+        </w:drawing>
+      </w:r>
+    </w:p>
+    <w:p>
+      <w:pPr>
+        <w:pStyle w:val="Kop1"/>
+        <w:jc w:val="center"/>
+        <w:rPr>
+          <w:sz w:val="48"/>
+        </w:rPr>
+      </w:pPr>
+      <w:r>
+        <w:rPr>
+          <w:sz w:val="48"/>
+        </w:rPr>
+        <w:t>Gebruikershandleiding</w:t>
+      </w:r>
+    </w:p>
+    <w:p>
+      <w:pPr>
+        <w:pStyle w:val="Geenafstand"/>
+      </w:pPr>
+    </w:p>
+    <w:p>
+      <w:pPr>
+        <w:pStyle w:val="Geenafstand"/>
+        <w:jc w:val="center"/>
+      </w:pPr>
+      <w:r>
+        <w:t>Ontwikkeld door</w:t>
+      </w:r>
+      <w:r>
+        <w:t>:</w:t>
+      </w:r>
+      <w:r>
+        <w:t xml:space="preserve"> Mark Lamers</w:t>
+      </w:r>
+    </w:p>
+    <w:p>
+      <w:pPr>
+        <w:pStyle w:val="Geenafstand"/>
+        <w:jc w:val="center"/>
+      </w:pPr>
+      <w:r>
+        <w:t>Hoogheemraadschap Hollands Noorderkwartier</w:t>
+      </w:r>
+    </w:p>
+    <w:p>
+      <w:pPr>
+        <w:pStyle w:val="Geenafstand"/>
+        <w:jc w:val="center"/>
+      </w:pPr>
+      <w:r>
+        <w:t>Auteur:  Bart</w:t>
+      </w:r>
+      <w:r>
+        <w:t xml:space="preserve"> </w:t>
+      </w:r>
+      <w:proofErr w:type="spellStart"/>
+      <w:r>
+        <w:t>Kropf</w:t>
+      </w:r>
+      <w:proofErr w:type="spellEnd"/>
+    </w:p>
+    <w:p>
+      <w:pPr>
+        <w:pStyle w:val="Geenafstand"/>
+        <w:jc w:val="center"/>
+      </w:pPr>
+      <w:r>
+        <w:t>Datum:  17-04-2018</w:t>
+      </w:r>
+    </w:p>
+    <w:p>
+      <w:pPr>
+        <w:pStyle w:val="Geenafstand"/>
+        <w:jc w:val="center"/>
+      </w:pPr>
+    </w:p>
+    <w:p/>
+    <w:p>
+      <w:pPr>
+        <w:pStyle w:val="Kop2"/>
+      </w:pPr>
+      <w:r>
+        <w:t>Inleiding</w:t>
+      </w:r>
+    </w:p>
+    <w:p>
+      <w:pPr>
+        <w:shd w:val="clear" w:color="auto" w:fill="FFFFFF"/>
+        <w:spacing w:after="0" w:line="240" w:lineRule="auto"/>
+        <w:rPr>
+          <w:rFonts w:ascii="Verdana" w:eastAsia="Times New Roman" w:hAnsi="Verdana" w:cs="Arial"/>
+          <w:color w:val="222222"/>
+          <w:sz w:val="20"/>
+          <w:szCs w:val="20"/>
+          <w:lang w:eastAsia="nl-NL"/>
+        </w:rPr>
+      </w:pPr>
+    </w:p>
+    <w:p>
+      <w:pPr>
+        <w:shd w:val="clear" w:color="auto" w:fill="FFFFFF"/>
+        <w:spacing w:after="0" w:line="240" w:lineRule="auto"/>
+        <w:rPr>
+          <w:rFonts w:ascii="Arial" w:eastAsia="Times New Roman" w:hAnsi="Arial" w:cs="Arial"/>
+          <w:color w:val="222222"/>
+          <w:sz w:val="19"/>
+          <w:szCs w:val="19"/>
+          <w:lang w:eastAsia="nl-NL"/>
+        </w:rPr>
+      </w:pPr>
+      <w:proofErr w:type="spellStart"/>
+      <w:r>
+        <w:rPr>
+          <w:rFonts w:ascii="Verdana" w:eastAsia="Times New Roman" w:hAnsi="Verdana" w:cs="Arial"/>
+          <w:color w:val="222222"/>
+          <w:sz w:val="20"/>
+          <w:szCs w:val="20"/>
+          <w:lang w:eastAsia="nl-NL"/>
+        </w:rPr>
+        <w:t>GeoDyn</w:t>
+      </w:r>
+      <w:proofErr w:type="spellEnd"/>
+      <w:r>
+        <w:rPr>
+          <w:rFonts w:ascii="Verdana" w:eastAsia="Times New Roman" w:hAnsi="Verdana" w:cs="Arial"/>
+          <w:color w:val="222222"/>
+          <w:sz w:val="20"/>
+          <w:szCs w:val="20"/>
+          <w:lang w:eastAsia="nl-NL"/>
+        </w:rPr>
+        <w:t xml:space="preserve"> staat voor </w:t>
+      </w:r>
+      <w:r>
+        <w:rPr>
+          <w:rFonts w:ascii="Verdana" w:eastAsia="Times New Roman" w:hAnsi="Verdana" w:cs="Arial"/>
+          <w:b/>
+          <w:bCs/>
+          <w:color w:val="222222"/>
+          <w:sz w:val="20"/>
+          <w:szCs w:val="20"/>
+          <w:lang w:eastAsia="nl-NL"/>
+        </w:rPr>
+        <w:t>Geo</w:t>
+      </w:r>
+      <w:r>
+        <w:rPr>
+          <w:rFonts w:ascii="Verdana" w:eastAsia="Times New Roman" w:hAnsi="Verdana" w:cs="Arial"/>
+          <w:color w:val="222222"/>
+          <w:sz w:val="20"/>
+          <w:szCs w:val="20"/>
+          <w:lang w:eastAsia="nl-NL"/>
+        </w:rPr>
+        <w:t>grafisch </w:t>
+      </w:r>
+      <w:r>
+        <w:rPr>
+          <w:rFonts w:ascii="Verdana" w:eastAsia="Times New Roman" w:hAnsi="Verdana" w:cs="Arial"/>
+          <w:b/>
+          <w:bCs/>
+          <w:color w:val="222222"/>
+          <w:sz w:val="20"/>
+          <w:szCs w:val="20"/>
+          <w:lang w:eastAsia="nl-NL"/>
+        </w:rPr>
+        <w:t>Dyn</w:t>
+      </w:r>
+      <w:r>
+        <w:rPr>
+          <w:rFonts w:ascii="Verdana" w:eastAsia="Times New Roman" w:hAnsi="Verdana" w:cs="Arial"/>
+          <w:color w:val="222222"/>
+          <w:sz w:val="20"/>
+          <w:szCs w:val="20"/>
+          <w:lang w:eastAsia="nl-NL"/>
+        </w:rPr>
+        <w:t xml:space="preserve">amisch Prognose systeem voor de afvalwaterketen. </w:t>
+      </w:r>
+      <w:proofErr w:type="spellStart"/>
+      <w:r>
+        <w:rPr>
+          <w:rFonts w:ascii="Verdana" w:eastAsia="Times New Roman" w:hAnsi="Verdana" w:cs="Arial"/>
+          <w:color w:val="222222"/>
+          <w:sz w:val="20"/>
+          <w:szCs w:val="20"/>
+          <w:lang w:eastAsia="nl-NL"/>
+        </w:rPr>
+        <w:t>GeoDyn</w:t>
+      </w:r>
+      <w:proofErr w:type="spellEnd"/>
+      <w:r>
+        <w:rPr>
+          <w:rFonts w:ascii="Verdana" w:eastAsia="Times New Roman" w:hAnsi="Verdana" w:cs="Arial"/>
+          <w:color w:val="222222"/>
+          <w:sz w:val="20"/>
+          <w:szCs w:val="20"/>
+          <w:lang w:eastAsia="nl-NL"/>
+        </w:rPr>
+        <w:t>-gemeente is een applicatie die werkt als "</w:t>
+      </w:r>
+      <w:proofErr w:type="spellStart"/>
+      <w:r>
+        <w:rPr>
+          <w:rFonts w:ascii="Verdana" w:eastAsia="Times New Roman" w:hAnsi="Verdana" w:cs="Arial"/>
+          <w:color w:val="222222"/>
+          <w:sz w:val="20"/>
+          <w:szCs w:val="20"/>
+          <w:lang w:eastAsia="nl-NL"/>
+        </w:rPr>
+        <w:t>Plugin</w:t>
+      </w:r>
+      <w:proofErr w:type="spellEnd"/>
+      <w:r>
+        <w:rPr>
+          <w:rFonts w:ascii="Verdana" w:eastAsia="Times New Roman" w:hAnsi="Verdana" w:cs="Arial"/>
+          <w:color w:val="222222"/>
+          <w:sz w:val="20"/>
+          <w:szCs w:val="20"/>
+          <w:lang w:eastAsia="nl-NL"/>
+        </w:rPr>
+        <w:t xml:space="preserve">" in </w:t>
+      </w:r>
+      <w:proofErr w:type="spellStart"/>
+      <w:r>
+        <w:rPr>
+          <w:rFonts w:ascii="Verdana" w:eastAsia="Times New Roman" w:hAnsi="Verdana" w:cs="Arial"/>
+          <w:color w:val="222222"/>
+          <w:sz w:val="20"/>
+          <w:szCs w:val="20"/>
+          <w:lang w:eastAsia="nl-NL"/>
+        </w:rPr>
+        <w:t>QGis</w:t>
+      </w:r>
+      <w:proofErr w:type="spellEnd"/>
+      <w:r>
+        <w:rPr>
+          <w:rFonts w:ascii="Verdana" w:eastAsia="Times New Roman" w:hAnsi="Verdana" w:cs="Arial"/>
+          <w:color w:val="222222"/>
+          <w:sz w:val="20"/>
+          <w:szCs w:val="20"/>
+          <w:lang w:eastAsia="nl-NL"/>
+        </w:rPr>
+        <w:t xml:space="preserve">. De </w:t>
+      </w:r>
+      <w:proofErr w:type="spellStart"/>
+      <w:r>
+        <w:rPr>
+          <w:rFonts w:ascii="Verdana" w:eastAsia="Times New Roman" w:hAnsi="Verdana" w:cs="Arial"/>
+          <w:color w:val="222222"/>
+          <w:sz w:val="20"/>
+          <w:szCs w:val="20"/>
+          <w:lang w:eastAsia="nl-NL"/>
+        </w:rPr>
+        <w:t>GeoDyn</w:t>
+      </w:r>
+      <w:proofErr w:type="spellEnd"/>
+      <w:r>
+        <w:rPr>
+          <w:rFonts w:ascii="Verdana" w:eastAsia="Times New Roman" w:hAnsi="Verdana" w:cs="Arial"/>
+          <w:color w:val="222222"/>
+          <w:sz w:val="20"/>
+          <w:szCs w:val="20"/>
+          <w:lang w:eastAsia="nl-NL"/>
+        </w:rPr>
+        <w:t xml:space="preserve"> </w:t>
+      </w:r>
+      <w:proofErr w:type="spellStart"/>
+      <w:r>
+        <w:rPr>
+          <w:rFonts w:ascii="Verdana" w:eastAsia="Times New Roman" w:hAnsi="Verdana" w:cs="Arial"/>
+          <w:color w:val="222222"/>
+          <w:sz w:val="20"/>
+          <w:szCs w:val="20"/>
+          <w:lang w:eastAsia="nl-NL"/>
+        </w:rPr>
+        <w:t>Plugin</w:t>
+      </w:r>
+      <w:proofErr w:type="spellEnd"/>
+      <w:r>
+        <w:rPr>
+          <w:rFonts w:ascii="Verdana" w:eastAsia="Times New Roman" w:hAnsi="Verdana" w:cs="Arial"/>
+          <w:color w:val="222222"/>
+          <w:sz w:val="20"/>
+          <w:szCs w:val="20"/>
+          <w:lang w:eastAsia="nl-NL"/>
+        </w:rPr>
+        <w:t xml:space="preserve"> is beschikbaar in de </w:t>
+      </w:r>
+      <w:proofErr w:type="spellStart"/>
+      <w:r>
+        <w:rPr>
+          <w:rFonts w:ascii="Verdana" w:eastAsia="Times New Roman" w:hAnsi="Verdana" w:cs="Arial"/>
+          <w:color w:val="222222"/>
+          <w:sz w:val="20"/>
+          <w:szCs w:val="20"/>
+          <w:lang w:eastAsia="nl-NL"/>
+        </w:rPr>
+        <w:t>Qgis</w:t>
+      </w:r>
+      <w:proofErr w:type="spellEnd"/>
+      <w:r>
+        <w:rPr>
+          <w:rFonts w:ascii="Verdana" w:eastAsia="Times New Roman" w:hAnsi="Verdana" w:cs="Arial"/>
+          <w:color w:val="222222"/>
+          <w:sz w:val="20"/>
+          <w:szCs w:val="20"/>
+          <w:lang w:eastAsia="nl-NL"/>
+        </w:rPr>
+        <w:t xml:space="preserve"> </w:t>
+      </w:r>
+      <w:proofErr w:type="spellStart"/>
+      <w:r>
+        <w:rPr>
+          <w:rFonts w:ascii="Verdana" w:eastAsia="Times New Roman" w:hAnsi="Verdana" w:cs="Arial"/>
+          <w:color w:val="222222"/>
+          <w:sz w:val="20"/>
+          <w:szCs w:val="20"/>
+          <w:lang w:eastAsia="nl-NL"/>
+        </w:rPr>
         <w:t>plugin</w:t>
       </w:r>
       <w:proofErr w:type="spellEnd"/>
       <w:r>
+        <w:rPr>
+          <w:rFonts w:ascii="Verdana" w:eastAsia="Times New Roman" w:hAnsi="Verdana" w:cs="Arial"/>
+          <w:color w:val="222222"/>
+          <w:sz w:val="20"/>
+          <w:szCs w:val="20"/>
+          <w:lang w:eastAsia="nl-NL"/>
+        </w:rPr>
+        <w:t>-store.</w:t>
+      </w:r>
+    </w:p>
+    <w:p>
+      <w:pPr>
+        <w:shd w:val="clear" w:color="auto" w:fill="FFFFFF"/>
+        <w:spacing w:after="0" w:line="240" w:lineRule="auto"/>
+        <w:rPr>
+          <w:rFonts w:ascii="Arial" w:eastAsia="Times New Roman" w:hAnsi="Arial" w:cs="Arial"/>
+          <w:color w:val="222222"/>
+          <w:sz w:val="19"/>
+          <w:szCs w:val="19"/>
+          <w:lang w:eastAsia="nl-NL"/>
+        </w:rPr>
+      </w:pPr>
+      <w:r>
+        <w:rPr>
+          <w:rFonts w:ascii="Verdana" w:eastAsia="Times New Roman" w:hAnsi="Verdana" w:cs="Arial"/>
+          <w:color w:val="222222"/>
+          <w:sz w:val="20"/>
+          <w:szCs w:val="20"/>
+          <w:lang w:eastAsia="nl-NL"/>
+        </w:rPr>
+        <w:t>Op basis van data van het drinkwaterbedrijf PWN, de gemeenten, HHNK en de provincie berekent deze tool afvalwaterhoeveelheden per gemeentelijk bemalingsgebied, voor het heden en de toekomst. De applicatie combineert deze resultaten met stelsel- en gebiedsafgeleiden. Het resultaat (hierboven) is een zeer complete lijst met rioleringskenmerken per bemalingsgebied.</w:t>
+      </w:r>
+    </w:p>
+    <w:p/>
+    <w:p/>
+    <w:p>
+      <w:pPr>
+        <w:rPr>
+          <w:rFonts w:asciiTheme="majorHAnsi" w:eastAsiaTheme="majorEastAsia" w:hAnsiTheme="majorHAnsi" w:cstheme="majorBidi"/>
+          <w:i/>
+          <w:iCs/>
+          <w:color w:val="4F81BD" w:themeColor="accent1"/>
+          <w:spacing w:val="15"/>
+          <w:sz w:val="24"/>
+          <w:szCs w:val="24"/>
+        </w:rPr>
+      </w:pPr>
+      <w:r>
+        <w:br w:type="page"/>
+      </w:r>
+    </w:p>
+    <w:p>
+      <w:pPr>
+        <w:pStyle w:val="Ondertitel"/>
+      </w:pPr>
+      <w:r>
+        <w:lastRenderedPageBreak/>
+        <w:t>Stap 1.) Start QGIS</w:t>
+      </w:r>
+      <w:r>
+        <w:t xml:space="preserve"> (v2.x)</w:t>
+      </w:r>
+      <w:r>
+        <w:t xml:space="preserve"> en open </w:t>
+      </w:r>
+      <w:proofErr w:type="spellStart"/>
+      <w:r>
+        <w:t>Plugins</w:t>
+      </w:r>
+      <w:proofErr w:type="spellEnd"/>
+      <w:r>
+        <w:t xml:space="preserve"> via het hoofdmenu</w:t>
+      </w:r>
+    </w:p>
+    <w:p>
+      <w:pPr>
+        <w:pStyle w:val="Ondertitel"/>
+      </w:pPr>
+      <w:r>
+        <w:t xml:space="preserve">Stap 2.) Ga naar </w:t>
+      </w:r>
+      <w:proofErr w:type="spellStart"/>
+      <w:r>
+        <w:t>settings</w:t>
+      </w:r>
+      <w:proofErr w:type="spellEnd"/>
+      <w:r>
+        <w:t xml:space="preserve"> en kruis aan “Show </w:t>
+      </w:r>
+      <w:proofErr w:type="spellStart"/>
+      <w:r>
+        <w:t>also</w:t>
+      </w:r>
+      <w:proofErr w:type="spellEnd"/>
+      <w:r>
         <w:t xml:space="preserve"> </w:t>
       </w:r>
       <w:proofErr w:type="spellStart"/>
       <w:r>
-        <w:t>Geodyn</w:t>
-      </w:r>
-      <w:proofErr w:type="spellEnd"/>
-      <w:r>
-        <w:t xml:space="preserve"> Gemeente</w:t>
-      </w:r>
-    </w:p>
-    <w:p>
-      <w:pPr>
-        <w:pStyle w:val="Kop1"/>
-      </w:pPr>
-      <w:r>
-        <w:t>Gebruikershandleiding</w:t>
-      </w:r>
-    </w:p>
-    <w:p>
-      <w:pPr>
-        <w:pStyle w:val="Geenafstand"/>
-        <w:jc w:val="right"/>
-      </w:pPr>
-      <w:r>
-        <w:t xml:space="preserve">Auteur:  B. </w:t>
-      </w:r>
-      <w:proofErr w:type="spellStart"/>
-      <w:r>
-        <w:t>Kropf</w:t>
-      </w:r>
-      <w:proofErr w:type="spellEnd"/>
-    </w:p>
-    <w:p>
-      <w:pPr>
-        <w:pStyle w:val="Geenafstand"/>
-        <w:jc w:val="right"/>
-      </w:pPr>
-      <w:r>
-        <w:t>Datum:  17-04-2018</w:t>
-      </w:r>
-    </w:p>
-    <w:p/>
-    <w:p>
-      <w:pPr>
-        <w:pStyle w:val="Ondertitel"/>
-      </w:pPr>
-      <w:r>
-        <w:t>Stap 1.) Start QGIS</w:t>
-      </w:r>
-      <w:r>
-        <w:t xml:space="preserve"> (v2.x)</w:t>
-      </w:r>
-      <w:r>
-        <w:t xml:space="preserve"> en open </w:t>
-      </w:r>
-      <w:proofErr w:type="spellStart"/>
-      <w:r>
-        <w:t>Plugins</w:t>
-      </w:r>
-      <w:proofErr w:type="spellEnd"/>
-      <w:r>
-        <w:t xml:space="preserve"> via het hoofdmenu</w:t>
-      </w:r>
-    </w:p>
-    <w:p>
-      <w:pPr>
-        <w:pStyle w:val="Ondertitel"/>
-      </w:pPr>
-      <w:r>
-        <w:t xml:space="preserve">Stap 2.) Ga naar </w:t>
-      </w:r>
-      <w:proofErr w:type="spellStart"/>
-      <w:r>
-        <w:t>settings</w:t>
-      </w:r>
-      <w:proofErr w:type="spellEnd"/>
-      <w:r>
-        <w:t xml:space="preserve"> en kruis aan “Show </w:t>
-      </w:r>
-      <w:proofErr w:type="spellStart"/>
-      <w:r>
-        <w:t>also</w:t>
+        <w:t>experimental</w:t>
       </w:r>
       <w:proofErr w:type="spellEnd"/>
       <w:r>
@@ -106,14 +480,6 @@
       </w:r>
       <w:proofErr w:type="spellStart"/>
       <w:r>
-        <w:t>experimental</w:t>
-      </w:r>
-      <w:proofErr w:type="spellEnd"/>
-      <w:r>
-        <w:t xml:space="preserve"> </w:t>
-      </w:r>
-      <w:proofErr w:type="spellStart"/>
-      <w:r>
         <w:t>plugins</w:t>
       </w:r>
       <w:proofErr w:type="spellEnd"/>
@@ -122,6 +488,9 @@
       </w:r>
     </w:p>
     <w:p>
+      <w:pPr>
+        <w:jc w:val="center"/>
+      </w:pPr>
       <w:r>
         <w:rPr>
           <w:noProof/>
@@ -145,7 +514,7 @@
                     </pic:cNvPicPr>
                   </pic:nvPicPr>
                   <pic:blipFill>
-                    <a:blip r:embed="rId5">
+                    <a:blip r:embed="rId6">
                       <a:extLst>
                         <a:ext uri="{28A0092B-C50C-407E-A947-70E740481C1C}">
                           <a14:useLocalDpi xmlns:a14="http://schemas.microsoft.com/office/drawing/2010/main" val="0"/>
@@ -218,6 +587,9 @@
       </w:r>
     </w:p>
     <w:p>
+      <w:pPr>
+        <w:jc w:val="center"/>
+      </w:pPr>
       <w:r>
         <w:rPr>
           <w:noProof/>
@@ -225,7 +597,7 @@
         </w:rPr>
         <w:drawing>
           <wp:inline distT="0" distB="0" distL="0" distR="0">
-            <wp:extent cx="5248275" cy="3666841"/>
+            <wp:extent cx="4689731" cy="3276600"/>
             <wp:effectExtent l="0" t="0" r="0" b="0"/>
             <wp:docPr id="2" name="Afbeelding 2"/>
             <wp:cNvGraphicFramePr>
@@ -236,141 +608,6 @@
                 <pic:pic xmlns:pic="http://schemas.openxmlformats.org/drawingml/2006/picture">
                   <pic:nvPicPr>
                     <pic:cNvPr id="0" name="Picture 2"/>
-                    <pic:cNvPicPr>
-                      <a:picLocks noChangeAspect="1" noChangeArrowheads="1"/>
-                    </pic:cNvPicPr>
-                  </pic:nvPicPr>
-                  <pic:blipFill>
-                    <a:blip r:embed="rId6">
-                      <a:extLst>
-                        <a:ext uri="{28A0092B-C50C-407E-A947-70E740481C1C}">
-                          <a14:useLocalDpi xmlns:a14="http://schemas.microsoft.com/office/drawing/2010/main" val="0"/>
-                        </a:ext>
-                      </a:extLst>
-                    </a:blip>
-                    <a:srcRect/>
-                    <a:stretch>
-                      <a:fillRect/>
-                    </a:stretch>
-                  </pic:blipFill>
-                  <pic:spPr bwMode="auto">
-                    <a:xfrm>
-                      <a:off x="0" y="0"/>
-                      <a:ext cx="5248275" cy="3666841"/>
-                    </a:xfrm>
-                    <a:prstGeom prst="rect">
-                      <a:avLst/>
-                    </a:prstGeom>
-                    <a:noFill/>
-                    <a:ln>
-                      <a:noFill/>
-                    </a:ln>
-                  </pic:spPr>
-                </pic:pic>
-              </a:graphicData>
-            </a:graphic>
-          </wp:inline>
-        </w:drawing>
-      </w:r>
-    </w:p>
-    <w:p>
-      <w:pPr>
-        <w:pStyle w:val="Ondertitel"/>
-      </w:pPr>
-      <w:r>
-        <w:lastRenderedPageBreak/>
-        <w:t xml:space="preserve">Stap 4.) Installeer de </w:t>
-      </w:r>
-      <w:proofErr w:type="spellStart"/>
-      <w:r>
-        <w:t>plugin</w:t>
-      </w:r>
-      <w:proofErr w:type="spellEnd"/>
-      <w:r>
-        <w:t xml:space="preserve"> “</w:t>
-      </w:r>
-      <w:proofErr w:type="spellStart"/>
-      <w:r>
-        <w:t>Geodyn</w:t>
-      </w:r>
-      <w:proofErr w:type="spellEnd"/>
-      <w:r>
-        <w:t xml:space="preserve"> gemeente” en klik op de link homepage of code </w:t>
-      </w:r>
-      <w:proofErr w:type="spellStart"/>
-      <w:r>
-        <w:t>repository</w:t>
-      </w:r>
-      <w:proofErr w:type="spellEnd"/>
-      <w:r>
-        <w:t>.</w:t>
-      </w:r>
-    </w:p>
-    <w:p/>
-    <w:p>
-      <w:r>
-        <w:t xml:space="preserve">Op de pagina die opent </w:t>
-      </w:r>
-      <w:r>
-        <w:t xml:space="preserve">op GitHub </w:t>
-      </w:r>
-      <w:r>
-        <w:t xml:space="preserve">is de broncode van de </w:t>
-      </w:r>
-      <w:proofErr w:type="spellStart"/>
-      <w:r>
-        <w:t>plugin</w:t>
-      </w:r>
-      <w:proofErr w:type="spellEnd"/>
-      <w:r>
-        <w:t xml:space="preserve"> </w:t>
-      </w:r>
-      <w:r>
-        <w:t>te zien</w:t>
-      </w:r>
-      <w:r>
-        <w:t xml:space="preserve">. Onderaan bij README.md staan </w:t>
-      </w:r>
-      <w:r>
-        <w:t>o.a.</w:t>
-      </w:r>
-      <w:r>
-        <w:t xml:space="preserve"> instructies over de installatie en een link met testdata.</w:t>
-      </w:r>
-    </w:p>
-    <w:p>
-      <w:r>
-        <w:t xml:space="preserve">Klik op de link onder kopje Test om </w:t>
-      </w:r>
-      <w:proofErr w:type="spellStart"/>
-      <w:r>
-        <w:t>shapefiles</w:t>
-      </w:r>
-      <w:proofErr w:type="spellEnd"/>
-      <w:r>
-        <w:t xml:space="preserve"> te downloaden om mee te  testen.</w:t>
-      </w:r>
-    </w:p>
-    <w:p/>
-    <w:p>
-      <w:r>
-        <w:rPr>
-          <w:noProof/>
-          <w:lang w:eastAsia="nl-NL"/>
-        </w:rPr>
-        <w:drawing>
-          <wp:inline distT="0" distB="0" distL="0" distR="0">
-            <wp:extent cx="5753100" cy="3657600"/>
-            <wp:effectExtent l="0" t="0" r="0" b="0"/>
-            <wp:docPr id="3" name="Afbeelding 3"/>
-            <wp:cNvGraphicFramePr>
-              <a:graphicFrameLocks xmlns:a="http://schemas.openxmlformats.org/drawingml/2006/main" noChangeAspect="1"/>
-            </wp:cNvGraphicFramePr>
-            <a:graphic xmlns:a="http://schemas.openxmlformats.org/drawingml/2006/main">
-              <a:graphicData uri="http://schemas.openxmlformats.org/drawingml/2006/picture">
-                <pic:pic xmlns:pic="http://schemas.openxmlformats.org/drawingml/2006/picture">
-                  <pic:nvPicPr>
-                    <pic:cNvPr id="0" name="Picture 3"/>
                     <pic:cNvPicPr>
                       <a:picLocks noChangeAspect="1" noChangeArrowheads="1"/>
                     </pic:cNvPicPr>
@@ -391,7 +628,7 @@
                   <pic:spPr bwMode="auto">
                     <a:xfrm>
                       <a:off x="0" y="0"/>
-                      <a:ext cx="5753100" cy="3657600"/>
+                      <a:ext cx="4690816" cy="3277358"/>
                     </a:xfrm>
                     <a:prstGeom prst="rect">
                       <a:avLst/>
@@ -409,6 +646,83 @@
       </w:r>
     </w:p>
     <w:p>
+      <w:pPr>
+        <w:pStyle w:val="Ondertitel"/>
+      </w:pPr>
+      <w:r>
+        <w:t xml:space="preserve">Stap 4.) Installeer de </w:t>
+      </w:r>
+      <w:proofErr w:type="spellStart"/>
+      <w:r>
+        <w:t>plugin</w:t>
+      </w:r>
+      <w:proofErr w:type="spellEnd"/>
+      <w:r>
+        <w:t xml:space="preserve"> “</w:t>
+      </w:r>
+      <w:proofErr w:type="spellStart"/>
+      <w:r>
+        <w:t>Geodyn</w:t>
+      </w:r>
+      <w:proofErr w:type="spellEnd"/>
+      <w:r>
+        <w:t xml:space="preserve"> gemeente” en klik op de link homepage of code </w:t>
+      </w:r>
+      <w:proofErr w:type="spellStart"/>
+      <w:r>
+        <w:t>repository</w:t>
+      </w:r>
+      <w:proofErr w:type="spellEnd"/>
+      <w:r>
+        <w:t>.</w:t>
+      </w:r>
+    </w:p>
+    <w:p/>
+    <w:p>
+      <w:r>
+        <w:t xml:space="preserve">Op de pagina die opent </w:t>
+      </w:r>
+      <w:r>
+        <w:t xml:space="preserve">op GitHub </w:t>
+      </w:r>
+      <w:r>
+        <w:t xml:space="preserve">is de broncode van de </w:t>
+      </w:r>
+      <w:proofErr w:type="spellStart"/>
+      <w:r>
+        <w:t>plugin</w:t>
+      </w:r>
+      <w:proofErr w:type="spellEnd"/>
+      <w:r>
+        <w:t xml:space="preserve"> </w:t>
+      </w:r>
+      <w:r>
+        <w:t>te zien</w:t>
+      </w:r>
+      <w:r>
+        <w:t xml:space="preserve">. Onderaan bij README.md staan </w:t>
+      </w:r>
+      <w:r>
+        <w:t>o.a.</w:t>
+      </w:r>
+      <w:r>
+        <w:t xml:space="preserve"> instructies over de installatie en een link met testdata.</w:t>
+      </w:r>
+    </w:p>
+    <w:p>
+      <w:r>
+        <w:t xml:space="preserve">Klik op de link onder kopje Test om </w:t>
+      </w:r>
+      <w:proofErr w:type="spellStart"/>
+      <w:r>
+        <w:t>shapefiles</w:t>
+      </w:r>
+      <w:proofErr w:type="spellEnd"/>
+      <w:r>
+        <w:t xml:space="preserve"> te downloaden om mee te  testen.</w:t>
+      </w:r>
+    </w:p>
+    <w:p>
       <w:r>
         <w:br w:type="page"/>
       </w:r>
@@ -419,7 +733,12 @@
       </w:pPr>
       <w:r>
         <w:lastRenderedPageBreak/>
-        <w:t xml:space="preserve">Stap 5.) Pak de </w:t>
+        <w:t>Stap 5.) Pa</w:t>
+      </w:r>
+      <w:bookmarkStart w:id="0" w:name="_GoBack"/>
+      <w:bookmarkEnd w:id="0"/>
+      <w:r>
+        <w:t xml:space="preserve">k de </w:t>
       </w:r>
       <w:proofErr w:type="spellStart"/>
       <w:r>
@@ -2020,8 +2339,6 @@
       <w:r>
         <w:br w:type="page"/>
       </w:r>
-      <w:bookmarkStart w:id="0" w:name="_GoBack"/>
-      <w:bookmarkEnd w:id="0"/>
       <w:r>
         <w:rPr>
           <w:b/>
@@ -2144,10 +2461,7 @@
         <w:pStyle w:val="Geenafstand"/>
       </w:pPr>
       <w:r>
-        <w:t xml:space="preserve">Als er toch 2 </w:t>
-      </w:r>
-      <w:r>
-        <w:t>knooppunten liggen in één bemalingsgebied die beide afvoeren op een ander bemalingsgebied, wordt daarvoor een fout gegenereerd in het log.</w:t>
+        <w:t>Als er toch 2 knooppunten liggen in één bemalingsgebied die beide afvoeren op een ander bemalingsgebied, wordt daarvoor een fout gegenereerd in het log.</w:t>
       </w:r>
     </w:p>
     <w:p>
@@ -2612,6 +2926,28 @@
       <w:szCs w:val="26"/>
     </w:rPr>
   </w:style>
+  <w:style w:type="paragraph" w:styleId="Kop3">
+    <w:name w:val="heading 3"/>
+    <w:basedOn w:val="Standaard"/>
+    <w:next w:val="Standaard"/>
+    <w:link w:val="Kop3Char"/>
+    <w:uiPriority w:val="9"/>
+    <w:unhideWhenUsed/>
+    <w:qFormat/>
+    <w:rsid w:val="00F967E4"/>
+    <w:pPr>
+      <w:keepNext/>
+      <w:keepLines/>
+      <w:spacing w:before="200" w:after="0"/>
+      <w:outlineLvl w:val="2"/>
+    </w:pPr>
+    <w:rPr>
+      <w:rFonts w:asciiTheme="majorHAnsi" w:eastAsiaTheme="majorEastAsia" w:hAnsiTheme="majorHAnsi" w:cstheme="majorBidi"/>
+      <w:b/>
+      <w:bCs/>
+      <w:color w:val="4F81BD" w:themeColor="accent1"/>
+    </w:rPr>
+  </w:style>
   <w:style w:type="character" w:default="1" w:styleId="Standaardalinea-lettertype">
     <w:name w:val="Default Paragraph Font"/>
     <w:uiPriority w:val="1"/>
@@ -2784,6 +3120,19 @@
       <w:spacing w:val="15"/>
       <w:sz w:val="24"/>
       <w:szCs w:val="24"/>
+    </w:rPr>
+  </w:style>
+  <w:style w:type="character" w:customStyle="1" w:styleId="Kop3Char">
+    <w:name w:val="Kop 3 Char"/>
+    <w:basedOn w:val="Standaardalinea-lettertype"/>
+    <w:link w:val="Kop3"/>
+    <w:uiPriority w:val="9"/>
+    <w:rsid w:val="00F967E4"/>
+    <w:rPr>
+      <w:rFonts w:asciiTheme="majorHAnsi" w:eastAsiaTheme="majorEastAsia" w:hAnsiTheme="majorHAnsi" w:cstheme="majorBidi"/>
+      <w:b/>
+      <w:bCs/>
+      <w:color w:val="4F81BD" w:themeColor="accent1"/>
     </w:rPr>
   </w:style>
 </w:styles>
@@ -2996,6 +3345,28 @@
       <w:szCs w:val="26"/>
     </w:rPr>
   </w:style>
+  <w:style w:type="paragraph" w:styleId="Kop3">
+    <w:name w:val="heading 3"/>
+    <w:basedOn w:val="Standaard"/>
+    <w:next w:val="Standaard"/>
+    <w:link w:val="Kop3Char"/>
+    <w:uiPriority w:val="9"/>
+    <w:unhideWhenUsed/>
+    <w:qFormat/>
+    <w:rsid w:val="00F967E4"/>
+    <w:pPr>
+      <w:keepNext/>
+      <w:keepLines/>
+      <w:spacing w:before="200" w:after="0"/>
+      <w:outlineLvl w:val="2"/>
+    </w:pPr>
+    <w:rPr>
+      <w:rFonts w:asciiTheme="majorHAnsi" w:eastAsiaTheme="majorEastAsia" w:hAnsiTheme="majorHAnsi" w:cstheme="majorBidi"/>
+      <w:b/>
+      <w:bCs/>
+      <w:color w:val="4F81BD" w:themeColor="accent1"/>
+    </w:rPr>
+  </w:style>
   <w:style w:type="character" w:default="1" w:styleId="Standaardalinea-lettertype">
     <w:name w:val="Default Paragraph Font"/>
     <w:uiPriority w:val="1"/>
@@ -3168,6 +3539,19 @@
       <w:spacing w:val="15"/>
       <w:sz w:val="24"/>
       <w:szCs w:val="24"/>
+    </w:rPr>
+  </w:style>
+  <w:style w:type="character" w:customStyle="1" w:styleId="Kop3Char">
+    <w:name w:val="Kop 3 Char"/>
+    <w:basedOn w:val="Standaardalinea-lettertype"/>
+    <w:link w:val="Kop3"/>
+    <w:uiPriority w:val="9"/>
+    <w:rsid w:val="00F967E4"/>
+    <w:rPr>
+      <w:rFonts w:asciiTheme="majorHAnsi" w:eastAsiaTheme="majorEastAsia" w:hAnsiTheme="majorHAnsi" w:cstheme="majorBidi"/>
+      <w:b/>
+      <w:bCs/>
+      <w:color w:val="4F81BD" w:themeColor="accent1"/>
     </w:rPr>
   </w:style>
 </w:styles>

</xml_diff>